<commit_message>
Updates to the final document.
</commit_message>
<xml_diff>
--- a/documents/final/modelling_report.docx
+++ b/documents/final/modelling_report.docx
@@ -15,26 +15,24 @@
     </w:p>
     <w:p>
       <w:r>
-        <w:t xml:space="preserve">Modeling the placement of pieces in the world renown </w:t>
-      </w:r>
-      <w:proofErr w:type="spellStart"/>
-      <w:r>
-        <w:t>kanoodle</w:t>
-      </w:r>
-      <w:proofErr w:type="spellEnd"/>
-      <w:r>
-        <w:t xml:space="preserve"> puzzle.</w:t>
-      </w:r>
-    </w:p>
-    <w:p>
+        <w:br/>
+      </w:r>
       <w:r>
         <w:rPr>
           <w:noProof/>
         </w:rPr>
         <w:drawing>
-          <wp:inline distT="0" distB="0" distL="0" distR="0" wp14:anchorId="1C1D6A1B" wp14:editId="4800468F">
+          <wp:anchor distT="0" distB="0" distL="114300" distR="114300" simplePos="0" relativeHeight="251658240" behindDoc="0" locked="0" layoutInCell="1" allowOverlap="1" wp14:anchorId="1C1D6A1B" wp14:editId="77997537">
+            <wp:simplePos x="0" y="0"/>
+            <wp:positionH relativeFrom="column">
+              <wp:posOffset>2697480</wp:posOffset>
+            </wp:positionH>
+            <wp:positionV relativeFrom="paragraph">
+              <wp:posOffset>6350</wp:posOffset>
+            </wp:positionV>
             <wp:extent cx="3025140" cy="3025140"/>
             <wp:effectExtent l="0" t="0" r="3810" b="3810"/>
+            <wp:wrapSquare wrapText="bothSides"/>
             <wp:docPr id="1" name="Picture 1" descr="zoomed image"/>
             <wp:cNvGraphicFramePr>
               <a:graphicFrameLocks xmlns:a="http://schemas.openxmlformats.org/drawingml/2006/main" noChangeAspect="1"/>
@@ -77,11 +75,50 @@
                 </pic:pic>
               </a:graphicData>
             </a:graphic>
-          </wp:inline>
+          </wp:anchor>
         </w:drawing>
       </w:r>
+      <w:proofErr w:type="spellStart"/>
+      <w:r>
+        <w:t>Kanoodle</w:t>
+      </w:r>
+      <w:proofErr w:type="spellEnd"/>
+      <w:r>
+        <w:t xml:space="preserve"> Jr. is a game where pieces of various colours and shapes need to be placed on a 5x5 grid. Initial puzzle configurations require certain squares to be coloured a certain way. This restricts where the pieces can be placed. This project aims to model any given initial configuration </w:t>
+      </w:r>
+      <w:r>
+        <w:t>as a SAT theory, and a solution will correspond to the proper placement of all pieces in the game.</w:t>
+      </w:r>
+    </w:p>
+    <w:p>
+      <w:r>
+        <w:br/>
+      </w:r>
+      <w:r>
+        <w:t>Here, you can see the board with an initial configuration and the set of pieces for the</w:t>
+      </w:r>
+      <w:r>
+        <w:t xml:space="preserve"> </w:t>
+      </w:r>
+      <w:proofErr w:type="spellStart"/>
+      <w:r>
+        <w:t>Kanoodle</w:t>
+      </w:r>
+      <w:proofErr w:type="spellEnd"/>
+      <w:r>
+        <w:t xml:space="preserve"> Jr.</w:t>
+      </w:r>
+      <w:r>
+        <w:t xml:space="preserve"> game.</w:t>
+      </w:r>
+    </w:p>
+    <w:p>
+      <w:pPr>
+        <w:jc w:val="right"/>
+      </w:pPr>
     </w:p>
     <w:p/>
+    <w:p/>
     <w:p>
       <w:pPr>
         <w:pStyle w:val="Heading1"/>
@@ -90,6 +127,21 @@
         <w:t>Propositions</w:t>
       </w:r>
     </w:p>
+    <w:p/>
+    <w:p>
+      <w:r>
+        <w:t xml:space="preserve">There are three main propositions for the </w:t>
+      </w:r>
+      <w:proofErr w:type="spellStart"/>
+      <w:r>
+        <w:t>Kanoodle</w:t>
+      </w:r>
+      <w:proofErr w:type="spellEnd"/>
+      <w:r>
+        <w:t xml:space="preserve"> Jr. encoding:</w:t>
+      </w:r>
+    </w:p>
+    <w:p/>
     <w:p>
       <w:pPr>
         <w:pStyle w:val="ListParagraph"/>
@@ -146,6 +198,12 @@
       <w:r>
         <w:t xml:space="preserve"> (e.g., rotation).</w:t>
       </w:r>
+      <w:r>
+        <w:t xml:space="preserve"> Most have 4 configurations, but some have 8 (flip it over).</w:t>
+      </w:r>
+      <w:r>
+        <w:br/>
+      </w:r>
     </w:p>
     <w:p>
       <w:pPr>
@@ -225,6 +283,12 @@
       <w:r>
         <w:t>).</w:t>
       </w:r>
+      <w:r>
+        <w:t xml:space="preserve"> One location on the piece is considered the origin (0,0), and the locations on the rest of the piece are defined by its shape.</w:t>
+      </w:r>
+      <w:r>
+        <w:br/>
+      </w:r>
     </w:p>
     <w:p>
       <w:pPr>
@@ -294,12 +358,26 @@
       <w:r>
         <w:t>.</w:t>
       </w:r>
-    </w:p>
+      <w:r>
+        <w:t xml:space="preserve"> This is used to tie together the overlapping pieces, find the final solution, and restrict what colours are forced to be </w:t>
+      </w:r>
+      <w:proofErr w:type="gramStart"/>
+      <w:r>
+        <w:t>where as</w:t>
+      </w:r>
+      <w:proofErr w:type="gramEnd"/>
+      <w:r>
+        <w:t xml:space="preserve"> part of the initial puzzle.</w:t>
+      </w:r>
+    </w:p>
+    <w:p/>
+    <w:p/>
     <w:p>
       <w:pPr>
         <w:pStyle w:val="Heading1"/>
       </w:pPr>
       <w:r>
+        <w:lastRenderedPageBreak/>
         <w:t>Constraints</w:t>
       </w:r>
     </w:p>
@@ -310,85 +388,12 @@
           <w:iCs/>
         </w:rPr>
       </w:pPr>
-      <w:r>
-        <w:rPr>
-          <w:i/>
-          <w:iCs/>
-        </w:rPr>
-        <w:t xml:space="preserve">List of constraint types used in the model and their (English) interpretation. You only need to </w:t>
-      </w:r>
-      <w:r>
-        <w:rPr>
-          <w:i/>
-          <w:iCs/>
-        </w:rPr>
-        <w:t>provide one example for each constraint type: e.g., if you have constraints saying</w:t>
-      </w:r>
-      <w:r>
-        <w:rPr>
-          <w:i/>
-          <w:iCs/>
-        </w:rPr>
-        <w:t xml:space="preserve"> </w:t>
-      </w:r>
-      <w:r>
-        <w:rPr>
-          <w:i/>
-          <w:iCs/>
-        </w:rPr>
-        <w:t>“</w:t>
-      </w:r>
-      <w:r>
-        <w:rPr>
-          <w:i/>
-          <w:iCs/>
-        </w:rPr>
-        <w:t>cars have one colour assigned” in a car</w:t>
-      </w:r>
-      <w:r>
-        <w:rPr>
-          <w:i/>
-          <w:iCs/>
-        </w:rPr>
-        <w:t xml:space="preserve"> configuration setting</w:t>
-      </w:r>
-      <w:r>
-        <w:rPr>
-          <w:i/>
-          <w:iCs/>
-        </w:rPr>
-        <w:t>, then you only need to show the constraints f</w:t>
-      </w:r>
-      <w:r>
-        <w:rPr>
-          <w:i/>
-          <w:iCs/>
-        </w:rPr>
-        <w:t xml:space="preserve">or a single car. Essentially, we want to see the pattern for </w:t>
-      </w:r>
-      <w:proofErr w:type="gramStart"/>
-      <w:r>
-        <w:rPr>
-          <w:i/>
-          <w:iCs/>
-        </w:rPr>
-        <w:t>all of</w:t>
-      </w:r>
-      <w:proofErr w:type="gramEnd"/>
-      <w:r>
-        <w:rPr>
-          <w:i/>
-          <w:iCs/>
-        </w:rPr>
-        <w:t xml:space="preserve"> the types of constraints, and not every constraint enumerated.</w:t>
-      </w:r>
     </w:p>
     <w:p>
       <w:pPr>
         <w:pStyle w:val="Heading2"/>
       </w:pPr>
       <w:r>
-        <w:lastRenderedPageBreak/>
         <w:t>Only one configuration for a colour</w:t>
       </w:r>
     </w:p>
@@ -448,6 +453,7 @@
         <w:t>Initial board configuration is satisfied</w:t>
       </w:r>
     </w:p>
+    <w:p/>
     <w:p>
       <w:pPr>
         <w:pStyle w:val="Heading1"/>
@@ -804,6 +810,8 @@
     <w:p>
       <w:pPr>
         <w:rPr>
+          <w:b/>
+          <w:bCs/>
           <w:i/>
           <w:iCs/>
         </w:rPr>
@@ -869,34 +877,54 @@
         <w:t>!</w:t>
       </w:r>
     </w:p>
-    <w:p/>
-    <w:p>
-      <w:pPr>
-        <w:pStyle w:val="Heading1"/>
-      </w:pPr>
-      <w:r>
-        <w:t>Requested Feedback</w:t>
-      </w:r>
-    </w:p>
-    <w:p/>
+    <w:p>
+      <w:pPr>
+        <w:pStyle w:val="Heading2"/>
+      </w:pPr>
+      <w:r>
+        <w:t>Predicates</w:t>
+      </w:r>
+    </w:p>
+    <w:p>
+      <w:r>
+        <w:t xml:space="preserve">These will mirror closely to the propositions defined above. We have objects in the </w:t>
+      </w:r>
+      <w:proofErr w:type="gramStart"/>
+      <w:r>
+        <w:t>first-order</w:t>
+      </w:r>
+      <w:proofErr w:type="gramEnd"/>
+      <w:r>
+        <w:t xml:space="preserve"> setting that correspond to colours, configurations, and coordinates. These “types” will also have a predicate defined for them.</w:t>
+      </w:r>
+    </w:p>
     <w:p>
       <w:pPr>
         <w:pStyle w:val="ListParagraph"/>
         <w:numPr>
           <w:ilvl w:val="0"/>
-          <w:numId w:val="3"/>
+          <w:numId w:val="5"/>
         </w:numPr>
       </w:pPr>
       <w:r>
-        <w:t xml:space="preserve">I’m </w:t>
-      </w:r>
-      <w:proofErr w:type="gramStart"/>
-      <w:r>
-        <w:t>really unsure</w:t>
-      </w:r>
-      <w:proofErr w:type="gramEnd"/>
-      <w:r>
-        <w:t xml:space="preserve"> about these Jape proof ideas. Too hard? Too easy? Help!</w:t>
+        <w:rPr>
+          <w:b/>
+          <w:bCs/>
+        </w:rPr>
+        <w:t>Colour(col)</w:t>
+      </w:r>
+      <w:r>
+        <w:t xml:space="preserve">: object </w:t>
+      </w:r>
+      <w:r>
+        <w:rPr>
+          <w:b/>
+          <w:bCs/>
+        </w:rPr>
+        <w:t>col</w:t>
+      </w:r>
+      <w:r>
+        <w:t xml:space="preserve"> is a colour</w:t>
       </w:r>
     </w:p>
     <w:p>
@@ -904,11 +932,28 @@
         <w:pStyle w:val="ListParagraph"/>
         <w:numPr>
           <w:ilvl w:val="0"/>
-          <w:numId w:val="3"/>
+          <w:numId w:val="5"/>
         </w:numPr>
       </w:pPr>
       <w:r>
-        <w:t>Our pieces still overlap for some reason. How do we figure this out?</w:t>
+        <w:rPr>
+          <w:b/>
+          <w:bCs/>
+        </w:rPr>
+        <w:t>Config(c)</w:t>
+      </w:r>
+      <w:r>
+        <w:t xml:space="preserve">: object </w:t>
+      </w:r>
+      <w:r>
+        <w:rPr>
+          <w:b/>
+          <w:bCs/>
+        </w:rPr>
+        <w:t xml:space="preserve">c </w:t>
+      </w:r>
+      <w:r>
+        <w:t>is a configuration</w:t>
       </w:r>
     </w:p>
     <w:p>
@@ -916,13 +961,1708 @@
         <w:pStyle w:val="ListParagraph"/>
         <w:numPr>
           <w:ilvl w:val="0"/>
-          <w:numId w:val="3"/>
+          <w:numId w:val="5"/>
         </w:numPr>
       </w:pPr>
       <w:r>
-        <w:t>Any ideas on visualizing things better, would be more than welcome.</w:t>
-      </w:r>
-    </w:p>
+        <w:rPr>
+          <w:b/>
+          <w:bCs/>
+        </w:rPr>
+        <w:t>Coord(c)</w:t>
+      </w:r>
+      <w:r>
+        <w:t xml:space="preserve">: object </w:t>
+      </w:r>
+      <w:r>
+        <w:rPr>
+          <w:b/>
+          <w:bCs/>
+        </w:rPr>
+        <w:t>c</w:t>
+      </w:r>
+      <w:r>
+        <w:t xml:space="preserve"> is a coordinate</w:t>
+      </w:r>
+    </w:p>
+    <w:p>
+      <w:pPr>
+        <w:pStyle w:val="ListParagraph"/>
+        <w:numPr>
+          <w:ilvl w:val="0"/>
+          <w:numId w:val="5"/>
+        </w:numPr>
+      </w:pPr>
+      <w:proofErr w:type="spellStart"/>
+      <w:proofErr w:type="gramStart"/>
+      <w:r>
+        <w:rPr>
+          <w:b/>
+          <w:bCs/>
+        </w:rPr>
+        <w:t>PieceConfig</w:t>
+      </w:r>
+      <w:proofErr w:type="spellEnd"/>
+      <w:r>
+        <w:rPr>
+          <w:b/>
+          <w:bCs/>
+        </w:rPr>
+        <w:t>(</w:t>
+      </w:r>
+      <w:proofErr w:type="gramEnd"/>
+      <w:r>
+        <w:rPr>
+          <w:b/>
+          <w:bCs/>
+        </w:rPr>
+        <w:t>col, config)</w:t>
+      </w:r>
+      <w:r>
+        <w:t xml:space="preserve">: Piece of colour </w:t>
+      </w:r>
+      <w:r>
+        <w:rPr>
+          <w:b/>
+          <w:bCs/>
+        </w:rPr>
+        <w:t>col</w:t>
+      </w:r>
+      <w:r>
+        <w:t xml:space="preserve"> is using configuration </w:t>
+      </w:r>
+      <w:r>
+        <w:rPr>
+          <w:b/>
+          <w:bCs/>
+        </w:rPr>
+        <w:t>config</w:t>
+      </w:r>
+      <w:r>
+        <w:t xml:space="preserve"> (e.g., rotation).</w:t>
+      </w:r>
+    </w:p>
+    <w:p>
+      <w:pPr>
+        <w:pStyle w:val="ListParagraph"/>
+        <w:numPr>
+          <w:ilvl w:val="0"/>
+          <w:numId w:val="5"/>
+        </w:numPr>
+      </w:pPr>
+      <w:proofErr w:type="spellStart"/>
+      <w:proofErr w:type="gramStart"/>
+      <w:r>
+        <w:rPr>
+          <w:b/>
+          <w:bCs/>
+        </w:rPr>
+        <w:t>PlacePiece</w:t>
+      </w:r>
+      <w:proofErr w:type="spellEnd"/>
+      <w:r>
+        <w:rPr>
+          <w:b/>
+          <w:bCs/>
+        </w:rPr>
+        <w:t>(</w:t>
+      </w:r>
+      <w:proofErr w:type="gramEnd"/>
+      <w:r>
+        <w:rPr>
+          <w:b/>
+          <w:bCs/>
+        </w:rPr>
+        <w:t>col, config, x, y)</w:t>
+      </w:r>
+      <w:r>
+        <w:t xml:space="preserve">: Piece of colour </w:t>
+      </w:r>
+      <w:r>
+        <w:rPr>
+          <w:b/>
+          <w:bCs/>
+        </w:rPr>
+        <w:t>col</w:t>
+      </w:r>
+      <w:r>
+        <w:t xml:space="preserve"> and configuration </w:t>
+      </w:r>
+      <w:r>
+        <w:rPr>
+          <w:b/>
+          <w:bCs/>
+        </w:rPr>
+        <w:t>config</w:t>
+      </w:r>
+      <w:r>
+        <w:t xml:space="preserve"> is at location (</w:t>
+      </w:r>
+      <w:proofErr w:type="spellStart"/>
+      <w:r>
+        <w:rPr>
+          <w:b/>
+          <w:bCs/>
+        </w:rPr>
+        <w:t>x</w:t>
+      </w:r>
+      <w:r>
+        <w:t>,</w:t>
+      </w:r>
+      <w:r>
+        <w:rPr>
+          <w:b/>
+          <w:bCs/>
+        </w:rPr>
+        <w:t>y</w:t>
+      </w:r>
+      <w:proofErr w:type="spellEnd"/>
+      <w:r>
+        <w:t>).</w:t>
+      </w:r>
+    </w:p>
+    <w:p>
+      <w:pPr>
+        <w:pStyle w:val="ListParagraph"/>
+        <w:numPr>
+          <w:ilvl w:val="0"/>
+          <w:numId w:val="5"/>
+        </w:numPr>
+      </w:pPr>
+      <w:proofErr w:type="spellStart"/>
+      <w:proofErr w:type="gramStart"/>
+      <w:r>
+        <w:rPr>
+          <w:b/>
+          <w:bCs/>
+        </w:rPr>
+        <w:t>PlaceColour</w:t>
+      </w:r>
+      <w:proofErr w:type="spellEnd"/>
+      <w:r>
+        <w:rPr>
+          <w:b/>
+          <w:bCs/>
+        </w:rPr>
+        <w:t>(</w:t>
+      </w:r>
+      <w:proofErr w:type="gramEnd"/>
+      <w:r>
+        <w:rPr>
+          <w:b/>
+          <w:bCs/>
+        </w:rPr>
+        <w:t>col, x, y)</w:t>
+      </w:r>
+      <w:r>
+        <w:t>: The colour at location (</w:t>
+      </w:r>
+      <w:proofErr w:type="spellStart"/>
+      <w:r>
+        <w:rPr>
+          <w:b/>
+          <w:bCs/>
+        </w:rPr>
+        <w:t>x</w:t>
+      </w:r>
+      <w:r>
+        <w:t>,</w:t>
+      </w:r>
+      <w:r>
+        <w:rPr>
+          <w:b/>
+          <w:bCs/>
+        </w:rPr>
+        <w:t>y</w:t>
+      </w:r>
+      <w:proofErr w:type="spellEnd"/>
+      <w:r>
+        <w:t xml:space="preserve">) is set to </w:t>
+      </w:r>
+      <w:r>
+        <w:rPr>
+          <w:b/>
+          <w:bCs/>
+        </w:rPr>
+        <w:t>col</w:t>
+      </w:r>
+      <w:r>
+        <w:t>.</w:t>
+      </w:r>
+    </w:p>
+    <w:p/>
+    <w:p/>
+    <w:p>
+      <w:pPr>
+        <w:pStyle w:val="Heading2"/>
+      </w:pPr>
+      <w:r>
+        <w:t>Constraints</w:t>
+      </w:r>
+    </w:p>
+    <w:p>
+      <w:pPr>
+        <w:pStyle w:val="Heading3"/>
+      </w:pPr>
+    </w:p>
+    <w:p>
+      <w:pPr>
+        <w:pStyle w:val="Heading3"/>
+      </w:pPr>
+      <w:r>
+        <w:t>More complex predicates use the right types</w:t>
+      </w:r>
+    </w:p>
+    <w:p>
+      <w:pPr>
+        <w:pStyle w:val="ListParagraph"/>
+        <w:rPr>
+          <w:rFonts w:eastAsiaTheme="minorEastAsia"/>
+          <w:bCs/>
+        </w:rPr>
+      </w:pPr>
+    </w:p>
+    <w:p>
+      <w:pPr>
+        <w:pStyle w:val="ListParagraph"/>
+        <w:numPr>
+          <w:ilvl w:val="0"/>
+          <w:numId w:val="5"/>
+        </w:numPr>
+        <w:rPr>
+          <w:rFonts w:eastAsiaTheme="minorEastAsia"/>
+          <w:bCs/>
+        </w:rPr>
+      </w:pPr>
+      <w:r>
+        <w:rPr>
+          <w:rFonts w:eastAsiaTheme="minorEastAsia"/>
+          <w:bCs/>
+        </w:rPr>
+        <w:t xml:space="preserve">Arguments to the </w:t>
+      </w:r>
+      <w:proofErr w:type="spellStart"/>
+      <w:r>
+        <w:rPr>
+          <w:rFonts w:eastAsiaTheme="minorEastAsia"/>
+          <w:bCs/>
+        </w:rPr>
+        <w:t>PieceConfig</w:t>
+      </w:r>
+      <w:proofErr w:type="spellEnd"/>
+      <w:r>
+        <w:rPr>
+          <w:rFonts w:eastAsiaTheme="minorEastAsia"/>
+          <w:bCs/>
+        </w:rPr>
+        <w:t xml:space="preserve"> predicate are Colour and Config objects:</w:t>
+      </w:r>
+      <w:r>
+        <w:rPr>
+          <w:rFonts w:eastAsiaTheme="minorEastAsia"/>
+          <w:bCs/>
+        </w:rPr>
+        <w:br/>
+      </w:r>
+      <m:oMath>
+        <m:r>
+          <w:rPr>
+            <w:rFonts w:ascii="Cambria Math" w:eastAsiaTheme="minorEastAsia" w:hAnsi="Cambria Math"/>
+          </w:rPr>
+          <m:t>∀</m:t>
+        </m:r>
+      </m:oMath>
+      <w:r>
+        <w:rPr>
+          <w:rFonts w:eastAsiaTheme="minorEastAsia"/>
+        </w:rPr>
+        <w:t xml:space="preserve"> col. </w:t>
+      </w:r>
+      <m:oMath>
+        <m:r>
+          <w:rPr>
+            <w:rFonts w:ascii="Cambria Math" w:eastAsiaTheme="minorEastAsia" w:hAnsi="Cambria Math"/>
+          </w:rPr>
+          <m:t>∀</m:t>
+        </m:r>
+      </m:oMath>
+      <w:r>
+        <w:rPr>
+          <w:rFonts w:eastAsiaTheme="minorEastAsia"/>
+        </w:rPr>
+        <w:t xml:space="preserve"> config. </w:t>
+      </w:r>
+      <w:proofErr w:type="gramStart"/>
+      <w:r>
+        <w:rPr>
+          <w:rFonts w:eastAsiaTheme="minorEastAsia"/>
+        </w:rPr>
+        <w:t xml:space="preserve">( </w:t>
+      </w:r>
+      <w:proofErr w:type="spellStart"/>
+      <w:r>
+        <w:t>PieceConfig</w:t>
+      </w:r>
+      <w:proofErr w:type="spellEnd"/>
+      <w:proofErr w:type="gramEnd"/>
+      <w:r>
+        <w:t xml:space="preserve">(col, config) </w:t>
+      </w:r>
+      <m:oMath>
+        <m:r>
+          <w:rPr>
+            <w:rFonts w:ascii="Cambria Math" w:eastAsiaTheme="minorEastAsia" w:hAnsi="Cambria Math"/>
+          </w:rPr>
+          <m:t>→</m:t>
+        </m:r>
+      </m:oMath>
+      <w:r>
+        <w:rPr>
+          <w:rFonts w:eastAsiaTheme="minorEastAsia"/>
+        </w:rPr>
+        <w:t xml:space="preserve"> (Colour(col) </w:t>
+      </w:r>
+      <m:oMath>
+        <m:r>
+          <m:rPr>
+            <m:sty m:val="b"/>
+          </m:rPr>
+          <w:rPr>
+            <w:rFonts w:ascii="Cambria Math" w:eastAsiaTheme="minorEastAsia" w:hAnsi="Cambria Math"/>
+          </w:rPr>
+          <m:t>∧</m:t>
+        </m:r>
+      </m:oMath>
+      <w:r>
+        <w:rPr>
+          <w:rFonts w:eastAsiaTheme="minorEastAsia"/>
+          <w:b/>
+        </w:rPr>
+        <w:t xml:space="preserve"> </w:t>
+      </w:r>
+      <w:r>
+        <w:rPr>
+          <w:rFonts w:eastAsiaTheme="minorEastAsia"/>
+          <w:bCs/>
+        </w:rPr>
+        <w:t>Config(config)) )</w:t>
+      </w:r>
+      <w:r>
+        <w:rPr>
+          <w:rFonts w:eastAsiaTheme="minorEastAsia"/>
+          <w:bCs/>
+        </w:rPr>
+        <w:br/>
+      </w:r>
+    </w:p>
+    <w:p>
+      <w:pPr>
+        <w:pStyle w:val="ListParagraph"/>
+        <w:numPr>
+          <w:ilvl w:val="0"/>
+          <w:numId w:val="5"/>
+        </w:numPr>
+        <w:rPr>
+          <w:rFonts w:eastAsiaTheme="minorEastAsia"/>
+          <w:bCs/>
+        </w:rPr>
+      </w:pPr>
+      <w:r>
+        <w:rPr>
+          <w:rFonts w:eastAsiaTheme="minorEastAsia"/>
+          <w:bCs/>
+        </w:rPr>
+        <w:t xml:space="preserve">Arguments to the </w:t>
+      </w:r>
+      <w:proofErr w:type="spellStart"/>
+      <w:r>
+        <w:rPr>
+          <w:rFonts w:eastAsiaTheme="minorEastAsia"/>
+          <w:bCs/>
+        </w:rPr>
+        <w:t>PlacePiece</w:t>
+      </w:r>
+      <w:proofErr w:type="spellEnd"/>
+      <w:r>
+        <w:rPr>
+          <w:rFonts w:eastAsiaTheme="minorEastAsia"/>
+          <w:bCs/>
+        </w:rPr>
+        <w:t xml:space="preserve"> and </w:t>
+      </w:r>
+      <w:proofErr w:type="spellStart"/>
+      <w:r>
+        <w:rPr>
+          <w:rFonts w:eastAsiaTheme="minorEastAsia"/>
+          <w:bCs/>
+        </w:rPr>
+        <w:t>PlaceColour</w:t>
+      </w:r>
+      <w:proofErr w:type="spellEnd"/>
+      <w:r>
+        <w:rPr>
+          <w:rFonts w:eastAsiaTheme="minorEastAsia"/>
+          <w:bCs/>
+        </w:rPr>
+        <w:t xml:space="preserve"> are similarly defined:</w:t>
+      </w:r>
+      <w:r>
+        <w:rPr>
+          <w:rFonts w:eastAsiaTheme="minorEastAsia"/>
+          <w:bCs/>
+        </w:rPr>
+        <w:br/>
+      </w:r>
+      <m:oMath>
+        <m:r>
+          <w:rPr>
+            <w:rFonts w:ascii="Cambria Math" w:eastAsiaTheme="minorEastAsia" w:hAnsi="Cambria Math"/>
+          </w:rPr>
+          <m:t>∀</m:t>
+        </m:r>
+      </m:oMath>
+      <w:r>
+        <w:rPr>
+          <w:rFonts w:eastAsiaTheme="minorEastAsia"/>
+        </w:rPr>
+        <w:t xml:space="preserve"> col. </w:t>
+      </w:r>
+      <m:oMath>
+        <m:r>
+          <w:rPr>
+            <w:rFonts w:ascii="Cambria Math" w:eastAsiaTheme="minorEastAsia" w:hAnsi="Cambria Math"/>
+          </w:rPr>
+          <m:t>∀</m:t>
+        </m:r>
+      </m:oMath>
+      <w:r>
+        <w:rPr>
+          <w:rFonts w:eastAsiaTheme="minorEastAsia"/>
+        </w:rPr>
+        <w:t xml:space="preserve"> config.</w:t>
+      </w:r>
+      <w:r>
+        <w:rPr>
+          <w:rFonts w:ascii="Cambria Math" w:eastAsiaTheme="minorEastAsia" w:hAnsi="Cambria Math"/>
+          <w:i/>
+        </w:rPr>
+        <w:t xml:space="preserve"> </w:t>
+      </w:r>
+      <m:oMath>
+        <m:r>
+          <w:rPr>
+            <w:rFonts w:ascii="Cambria Math" w:eastAsiaTheme="minorEastAsia" w:hAnsi="Cambria Math"/>
+          </w:rPr>
+          <m:t>∀</m:t>
+        </m:r>
+      </m:oMath>
+      <w:r>
+        <w:rPr>
+          <w:rFonts w:eastAsiaTheme="minorEastAsia"/>
+        </w:rPr>
+        <w:t xml:space="preserve"> </w:t>
+      </w:r>
+      <w:r>
+        <w:rPr>
+          <w:rFonts w:eastAsiaTheme="minorEastAsia"/>
+        </w:rPr>
+        <w:t>x</w:t>
+      </w:r>
+      <w:r>
+        <w:rPr>
+          <w:rFonts w:eastAsiaTheme="minorEastAsia"/>
+        </w:rPr>
+        <w:t>.</w:t>
+      </w:r>
+      <w:r>
+        <w:rPr>
+          <w:rFonts w:ascii="Cambria Math" w:eastAsiaTheme="minorEastAsia" w:hAnsi="Cambria Math"/>
+          <w:i/>
+        </w:rPr>
+        <w:t xml:space="preserve"> </w:t>
+      </w:r>
+      <m:oMath>
+        <m:r>
+          <w:rPr>
+            <w:rFonts w:ascii="Cambria Math" w:eastAsiaTheme="minorEastAsia" w:hAnsi="Cambria Math"/>
+          </w:rPr>
+          <m:t>∀</m:t>
+        </m:r>
+      </m:oMath>
+      <w:r>
+        <w:rPr>
+          <w:rFonts w:eastAsiaTheme="minorEastAsia"/>
+        </w:rPr>
+        <w:t>y.</w:t>
+      </w:r>
+      <w:r>
+        <w:rPr>
+          <w:rFonts w:eastAsiaTheme="minorEastAsia"/>
+        </w:rPr>
+        <w:t xml:space="preserve"> </w:t>
+      </w:r>
+      <w:proofErr w:type="gramStart"/>
+      <w:r>
+        <w:rPr>
+          <w:rFonts w:eastAsiaTheme="minorEastAsia"/>
+        </w:rPr>
+        <w:t xml:space="preserve">( </w:t>
+      </w:r>
+      <w:proofErr w:type="spellStart"/>
+      <w:r>
+        <w:t>PieceConfig</w:t>
+      </w:r>
+      <w:proofErr w:type="spellEnd"/>
+      <w:proofErr w:type="gramEnd"/>
+      <w:r>
+        <w:t xml:space="preserve">(col, config, x, y) </w:t>
+      </w:r>
+      <m:oMath>
+        <m:r>
+          <w:rPr>
+            <w:rFonts w:ascii="Cambria Math" w:eastAsiaTheme="minorEastAsia" w:hAnsi="Cambria Math"/>
+          </w:rPr>
+          <m:t>→</m:t>
+        </m:r>
+      </m:oMath>
+      <w:r>
+        <w:rPr>
+          <w:rFonts w:eastAsiaTheme="minorEastAsia"/>
+        </w:rPr>
+        <w:t xml:space="preserve"> (Colour(col) </w:t>
+      </w:r>
+      <m:oMath>
+        <m:r>
+          <m:rPr>
+            <m:sty m:val="b"/>
+          </m:rPr>
+          <w:rPr>
+            <w:rFonts w:ascii="Cambria Math" w:eastAsiaTheme="minorEastAsia" w:hAnsi="Cambria Math"/>
+          </w:rPr>
+          <m:t>∧</m:t>
+        </m:r>
+      </m:oMath>
+      <w:r>
+        <w:rPr>
+          <w:rFonts w:eastAsiaTheme="minorEastAsia"/>
+          <w:b/>
+        </w:rPr>
+        <w:t xml:space="preserve"> </w:t>
+      </w:r>
+      <w:r>
+        <w:rPr>
+          <w:rFonts w:eastAsiaTheme="minorEastAsia"/>
+          <w:bCs/>
+        </w:rPr>
+        <w:t xml:space="preserve">Config(config) </w:t>
+      </w:r>
+      <m:oMath>
+        <m:r>
+          <m:rPr>
+            <m:sty m:val="b"/>
+          </m:rPr>
+          <w:rPr>
+            <w:rFonts w:ascii="Cambria Math" w:eastAsiaTheme="minorEastAsia" w:hAnsi="Cambria Math"/>
+          </w:rPr>
+          <m:t>∧</m:t>
+        </m:r>
+      </m:oMath>
+      <w:r>
+        <w:rPr>
+          <w:rFonts w:eastAsiaTheme="minorEastAsia"/>
+          <w:b/>
+        </w:rPr>
+        <w:t xml:space="preserve"> </w:t>
+      </w:r>
+      <w:r>
+        <w:rPr>
+          <w:rFonts w:eastAsiaTheme="minorEastAsia"/>
+          <w:bCs/>
+        </w:rPr>
+        <w:t>Co</w:t>
+      </w:r>
+      <w:r>
+        <w:rPr>
+          <w:rFonts w:eastAsiaTheme="minorEastAsia"/>
+          <w:bCs/>
+        </w:rPr>
+        <w:t xml:space="preserve">ord(x) </w:t>
+      </w:r>
+      <m:oMath>
+        <m:r>
+          <m:rPr>
+            <m:sty m:val="b"/>
+          </m:rPr>
+          <w:rPr>
+            <w:rFonts w:ascii="Cambria Math" w:eastAsiaTheme="minorEastAsia" w:hAnsi="Cambria Math"/>
+          </w:rPr>
+          <m:t>∧</m:t>
+        </m:r>
+      </m:oMath>
+      <w:r>
+        <w:rPr>
+          <w:rFonts w:eastAsiaTheme="minorEastAsia"/>
+          <w:b/>
+        </w:rPr>
+        <w:t xml:space="preserve"> </w:t>
+      </w:r>
+      <w:r>
+        <w:rPr>
+          <w:rFonts w:eastAsiaTheme="minorEastAsia"/>
+          <w:bCs/>
+        </w:rPr>
+        <w:t>Co</w:t>
+      </w:r>
+      <w:r>
+        <w:rPr>
+          <w:rFonts w:eastAsiaTheme="minorEastAsia"/>
+          <w:bCs/>
+        </w:rPr>
+        <w:t>ord(y)</w:t>
+      </w:r>
+      <w:r>
+        <w:rPr>
+          <w:rFonts w:eastAsiaTheme="minorEastAsia"/>
+          <w:bCs/>
+        </w:rPr>
+        <w:t>)</w:t>
+      </w:r>
+      <w:r>
+        <w:rPr>
+          <w:rFonts w:eastAsiaTheme="minorEastAsia"/>
+          <w:bCs/>
+        </w:rPr>
+        <w:t xml:space="preserve"> )</w:t>
+      </w:r>
+      <w:r>
+        <w:rPr>
+          <w:rFonts w:eastAsiaTheme="minorEastAsia"/>
+          <w:bCs/>
+        </w:rPr>
+        <w:br/>
+      </w:r>
+      <m:oMath>
+        <m:r>
+          <w:rPr>
+            <w:rFonts w:ascii="Cambria Math" w:eastAsiaTheme="minorEastAsia" w:hAnsi="Cambria Math"/>
+          </w:rPr>
+          <m:t>∀</m:t>
+        </m:r>
+      </m:oMath>
+      <w:r>
+        <w:rPr>
+          <w:rFonts w:eastAsiaTheme="minorEastAsia"/>
+        </w:rPr>
+        <w:t xml:space="preserve"> col. </w:t>
+      </w:r>
+      <m:oMath>
+        <m:r>
+          <w:rPr>
+            <w:rFonts w:ascii="Cambria Math" w:eastAsiaTheme="minorEastAsia" w:hAnsi="Cambria Math"/>
+          </w:rPr>
+          <m:t>∀</m:t>
+        </m:r>
+      </m:oMath>
+      <w:r>
+        <w:rPr>
+          <w:rFonts w:eastAsiaTheme="minorEastAsia"/>
+        </w:rPr>
+        <w:t xml:space="preserve"> config.</w:t>
+      </w:r>
+      <w:r>
+        <w:rPr>
+          <w:rFonts w:ascii="Cambria Math" w:eastAsiaTheme="minorEastAsia" w:hAnsi="Cambria Math"/>
+          <w:i/>
+        </w:rPr>
+        <w:t xml:space="preserve"> </w:t>
+      </w:r>
+      <m:oMath>
+        <m:r>
+          <w:rPr>
+            <w:rFonts w:ascii="Cambria Math" w:eastAsiaTheme="minorEastAsia" w:hAnsi="Cambria Math"/>
+          </w:rPr>
+          <m:t>∀</m:t>
+        </m:r>
+      </m:oMath>
+      <w:r>
+        <w:rPr>
+          <w:rFonts w:eastAsiaTheme="minorEastAsia"/>
+        </w:rPr>
+        <w:t xml:space="preserve"> </w:t>
+      </w:r>
+      <w:r>
+        <w:rPr>
+          <w:rFonts w:eastAsiaTheme="minorEastAsia"/>
+        </w:rPr>
+        <w:t>x</w:t>
+      </w:r>
+      <w:r>
+        <w:rPr>
+          <w:rFonts w:eastAsiaTheme="minorEastAsia"/>
+        </w:rPr>
+        <w:t>.</w:t>
+      </w:r>
+      <w:r>
+        <w:rPr>
+          <w:rFonts w:ascii="Cambria Math" w:eastAsiaTheme="minorEastAsia" w:hAnsi="Cambria Math"/>
+          <w:i/>
+        </w:rPr>
+        <w:t xml:space="preserve"> </w:t>
+      </w:r>
+      <m:oMath>
+        <m:r>
+          <w:rPr>
+            <w:rFonts w:ascii="Cambria Math" w:eastAsiaTheme="minorEastAsia" w:hAnsi="Cambria Math"/>
+          </w:rPr>
+          <m:t>∀</m:t>
+        </m:r>
+      </m:oMath>
+      <w:r>
+        <w:rPr>
+          <w:rFonts w:eastAsiaTheme="minorEastAsia"/>
+        </w:rPr>
+        <w:t>y.</w:t>
+      </w:r>
+      <w:r>
+        <w:rPr>
+          <w:rFonts w:eastAsiaTheme="minorEastAsia"/>
+        </w:rPr>
+        <w:t xml:space="preserve"> </w:t>
+      </w:r>
+      <w:proofErr w:type="gramStart"/>
+      <w:r>
+        <w:rPr>
+          <w:rFonts w:eastAsiaTheme="minorEastAsia"/>
+        </w:rPr>
+        <w:t xml:space="preserve">( </w:t>
+      </w:r>
+      <w:proofErr w:type="spellStart"/>
+      <w:r>
+        <w:t>PieceConfig</w:t>
+      </w:r>
+      <w:proofErr w:type="spellEnd"/>
+      <w:proofErr w:type="gramEnd"/>
+      <w:r>
+        <w:t xml:space="preserve">(col, x, y) </w:t>
+      </w:r>
+      <m:oMath>
+        <m:r>
+          <w:rPr>
+            <w:rFonts w:ascii="Cambria Math" w:eastAsiaTheme="minorEastAsia" w:hAnsi="Cambria Math"/>
+          </w:rPr>
+          <m:t>→</m:t>
+        </m:r>
+      </m:oMath>
+      <w:r>
+        <w:rPr>
+          <w:rFonts w:eastAsiaTheme="minorEastAsia"/>
+        </w:rPr>
+        <w:t xml:space="preserve"> (Colour(col) </w:t>
+      </w:r>
+      <m:oMath>
+        <m:r>
+          <m:rPr>
+            <m:sty m:val="b"/>
+          </m:rPr>
+          <w:rPr>
+            <w:rFonts w:ascii="Cambria Math" w:eastAsiaTheme="minorEastAsia" w:hAnsi="Cambria Math"/>
+          </w:rPr>
+          <m:t>∧</m:t>
+        </m:r>
+      </m:oMath>
+      <w:r>
+        <w:rPr>
+          <w:rFonts w:eastAsiaTheme="minorEastAsia"/>
+          <w:b/>
+        </w:rPr>
+        <w:t xml:space="preserve"> </w:t>
+      </w:r>
+      <w:r>
+        <w:rPr>
+          <w:rFonts w:eastAsiaTheme="minorEastAsia"/>
+          <w:bCs/>
+        </w:rPr>
+        <w:t>Co</w:t>
+      </w:r>
+      <w:r>
+        <w:rPr>
+          <w:rFonts w:eastAsiaTheme="minorEastAsia"/>
+          <w:bCs/>
+        </w:rPr>
+        <w:t xml:space="preserve">ord(x) </w:t>
+      </w:r>
+      <m:oMath>
+        <m:r>
+          <m:rPr>
+            <m:sty m:val="b"/>
+          </m:rPr>
+          <w:rPr>
+            <w:rFonts w:ascii="Cambria Math" w:eastAsiaTheme="minorEastAsia" w:hAnsi="Cambria Math"/>
+          </w:rPr>
+          <m:t>∧</m:t>
+        </m:r>
+      </m:oMath>
+      <w:r>
+        <w:rPr>
+          <w:rFonts w:eastAsiaTheme="minorEastAsia"/>
+          <w:b/>
+        </w:rPr>
+        <w:t xml:space="preserve"> </w:t>
+      </w:r>
+      <w:r>
+        <w:rPr>
+          <w:rFonts w:eastAsiaTheme="minorEastAsia"/>
+          <w:bCs/>
+        </w:rPr>
+        <w:t>Co</w:t>
+      </w:r>
+      <w:r>
+        <w:rPr>
+          <w:rFonts w:eastAsiaTheme="minorEastAsia"/>
+          <w:bCs/>
+        </w:rPr>
+        <w:t>ord(y)</w:t>
+      </w:r>
+      <w:r>
+        <w:rPr>
+          <w:rFonts w:eastAsiaTheme="minorEastAsia"/>
+          <w:bCs/>
+        </w:rPr>
+        <w:t>)</w:t>
+      </w:r>
+      <w:r>
+        <w:rPr>
+          <w:rFonts w:eastAsiaTheme="minorEastAsia"/>
+          <w:bCs/>
+        </w:rPr>
+        <w:t xml:space="preserve"> )</w:t>
+      </w:r>
+    </w:p>
+    <w:p>
+      <w:pPr>
+        <w:rPr>
+          <w:rFonts w:eastAsiaTheme="minorEastAsia"/>
+          <w:bCs/>
+        </w:rPr>
+      </w:pPr>
+    </w:p>
+    <w:p>
+      <w:pPr>
+        <w:pStyle w:val="Heading3"/>
+        <w:rPr>
+          <w:rFonts w:eastAsiaTheme="minorEastAsia"/>
+        </w:rPr>
+      </w:pPr>
+      <w:r>
+        <w:rPr>
+          <w:rFonts w:eastAsiaTheme="minorEastAsia"/>
+        </w:rPr>
+        <w:t>Every location can take on at most one colour</w:t>
+      </w:r>
+    </w:p>
+    <w:p>
+      <w:pPr>
+        <w:rPr>
+          <w:rFonts w:eastAsiaTheme="minorEastAsia"/>
+          <w:bCs/>
+        </w:rPr>
+      </w:pPr>
+      <w:r>
+        <w:t>Variant 1:</w:t>
+      </w:r>
+      <w:r>
+        <w:br/>
+      </w:r>
+      <m:oMath>
+        <m:r>
+          <w:rPr>
+            <w:rFonts w:ascii="Cambria Math" w:eastAsiaTheme="minorEastAsia" w:hAnsi="Cambria Math"/>
+          </w:rPr>
+          <m:t>∀</m:t>
+        </m:r>
+      </m:oMath>
+      <w:r>
+        <w:rPr>
+          <w:rFonts w:eastAsiaTheme="minorEastAsia"/>
+        </w:rPr>
+        <w:t xml:space="preserve"> </w:t>
+      </w:r>
+      <w:r>
+        <w:rPr>
+          <w:rFonts w:eastAsiaTheme="minorEastAsia"/>
+        </w:rPr>
+        <w:t>x</w:t>
+      </w:r>
+      <w:r>
+        <w:rPr>
+          <w:rFonts w:eastAsiaTheme="minorEastAsia"/>
+        </w:rPr>
+        <w:t>.</w:t>
+      </w:r>
+      <w:r>
+        <w:rPr>
+          <w:rFonts w:ascii="Cambria Math" w:eastAsiaTheme="minorEastAsia" w:hAnsi="Cambria Math"/>
+          <w:i/>
+        </w:rPr>
+        <w:t xml:space="preserve"> </w:t>
+      </w:r>
+      <m:oMath>
+        <m:r>
+          <w:rPr>
+            <w:rFonts w:ascii="Cambria Math" w:eastAsiaTheme="minorEastAsia" w:hAnsi="Cambria Math"/>
+          </w:rPr>
+          <m:t>∀</m:t>
+        </m:r>
+      </m:oMath>
+      <w:r>
+        <w:rPr>
+          <w:rFonts w:eastAsiaTheme="minorEastAsia"/>
+        </w:rPr>
+        <w:t xml:space="preserve">y. </w:t>
+      </w:r>
+      <w:proofErr w:type="gramStart"/>
+      <w:r>
+        <w:rPr>
+          <w:rFonts w:eastAsiaTheme="minorEastAsia"/>
+        </w:rPr>
+        <w:t>( (</w:t>
+      </w:r>
+      <w:proofErr w:type="gramEnd"/>
+      <w:r>
+        <w:rPr>
+          <w:rFonts w:eastAsiaTheme="minorEastAsia"/>
+          <w:bCs/>
+        </w:rPr>
+        <w:t>Co</w:t>
+      </w:r>
+      <w:r>
+        <w:rPr>
+          <w:rFonts w:eastAsiaTheme="minorEastAsia"/>
+          <w:bCs/>
+        </w:rPr>
+        <w:t xml:space="preserve">ord(x) </w:t>
+      </w:r>
+      <m:oMath>
+        <m:r>
+          <m:rPr>
+            <m:sty m:val="b"/>
+          </m:rPr>
+          <w:rPr>
+            <w:rFonts w:ascii="Cambria Math" w:eastAsiaTheme="minorEastAsia" w:hAnsi="Cambria Math"/>
+          </w:rPr>
+          <m:t>∧</m:t>
+        </m:r>
+      </m:oMath>
+      <w:r>
+        <w:rPr>
+          <w:rFonts w:eastAsiaTheme="minorEastAsia"/>
+          <w:b/>
+        </w:rPr>
+        <w:t xml:space="preserve"> </w:t>
+      </w:r>
+      <w:r>
+        <w:rPr>
+          <w:rFonts w:eastAsiaTheme="minorEastAsia"/>
+          <w:bCs/>
+        </w:rPr>
+        <w:t>Co</w:t>
+      </w:r>
+      <w:r>
+        <w:rPr>
+          <w:rFonts w:eastAsiaTheme="minorEastAsia"/>
+          <w:bCs/>
+        </w:rPr>
+        <w:t xml:space="preserve">ord(y)) </w:t>
+      </w:r>
+      <m:oMath>
+        <m:r>
+          <w:rPr>
+            <w:rFonts w:ascii="Cambria Math" w:eastAsiaTheme="minorEastAsia" w:hAnsi="Cambria Math"/>
+          </w:rPr>
+          <m:t>→</m:t>
+        </m:r>
+      </m:oMath>
+      <w:r>
+        <w:rPr>
+          <w:rFonts w:eastAsiaTheme="minorEastAsia"/>
+        </w:rPr>
+        <w:t xml:space="preserve"> (</w:t>
+      </w:r>
+      <m:oMath>
+        <m:r>
+          <w:rPr>
+            <w:rFonts w:ascii="Cambria Math" w:eastAsiaTheme="minorEastAsia" w:hAnsi="Cambria Math"/>
+          </w:rPr>
+          <m:t>∀</m:t>
+        </m:r>
+      </m:oMath>
+      <w:r>
+        <w:rPr>
+          <w:rFonts w:eastAsiaTheme="minorEastAsia"/>
+        </w:rPr>
+        <w:t xml:space="preserve"> </w:t>
+      </w:r>
+      <w:r>
+        <w:rPr>
+          <w:rFonts w:eastAsiaTheme="minorEastAsia"/>
+        </w:rPr>
+        <w:t>col1</w:t>
+      </w:r>
+      <w:r>
+        <w:rPr>
+          <w:rFonts w:eastAsiaTheme="minorEastAsia"/>
+        </w:rPr>
+        <w:t>.</w:t>
+      </w:r>
+      <w:r>
+        <w:rPr>
+          <w:rFonts w:ascii="Cambria Math" w:eastAsiaTheme="minorEastAsia" w:hAnsi="Cambria Math"/>
+          <w:i/>
+        </w:rPr>
+        <w:t xml:space="preserve"> </w:t>
+      </w:r>
+      <m:oMath>
+        <m:r>
+          <w:rPr>
+            <w:rFonts w:ascii="Cambria Math" w:eastAsiaTheme="minorEastAsia" w:hAnsi="Cambria Math"/>
+          </w:rPr>
+          <m:t>∀</m:t>
+        </m:r>
+      </m:oMath>
+      <w:r>
+        <w:rPr>
+          <w:rFonts w:eastAsiaTheme="minorEastAsia"/>
+        </w:rPr>
+        <w:t xml:space="preserve">col2. (col1 = col2) </w:t>
+      </w:r>
+      <m:oMath>
+        <m:r>
+          <m:rPr>
+            <m:sty m:val="b"/>
+          </m:rPr>
+          <w:rPr>
+            <w:rFonts w:ascii="Cambria Math" w:eastAsiaTheme="minorEastAsia" w:hAnsi="Cambria Math"/>
+          </w:rPr>
+          <m:t>∨</m:t>
+        </m:r>
+      </m:oMath>
+      <w:r>
+        <w:rPr>
+          <w:rFonts w:eastAsiaTheme="minorEastAsia"/>
+        </w:rPr>
+        <w:t xml:space="preserve"> </w:t>
+      </w:r>
+      <m:oMath>
+        <m:r>
+          <m:rPr>
+            <m:sty m:val="p"/>
+          </m:rPr>
+          <w:rPr>
+            <w:rFonts w:ascii="Cambria Math" w:hAnsi="Cambria Math"/>
+          </w:rPr>
+          <m:t>¬</m:t>
+        </m:r>
+      </m:oMath>
+      <w:r>
+        <w:rPr>
+          <w:rFonts w:eastAsiaTheme="minorEastAsia"/>
+        </w:rPr>
+        <w:t>(</w:t>
+      </w:r>
+      <w:proofErr w:type="gramStart"/>
+      <w:r>
+        <w:rPr>
+          <w:rFonts w:eastAsiaTheme="minorEastAsia"/>
+        </w:rPr>
+        <w:t>PlaceColour(</w:t>
+      </w:r>
+      <w:proofErr w:type="gramEnd"/>
+      <w:r>
+        <w:rPr>
+          <w:rFonts w:eastAsiaTheme="minorEastAsia"/>
+        </w:rPr>
+        <w:t xml:space="preserve">col1, x, y) </w:t>
+      </w:r>
+      <m:oMath>
+        <m:r>
+          <m:rPr>
+            <m:sty m:val="b"/>
+          </m:rPr>
+          <w:rPr>
+            <w:rFonts w:ascii="Cambria Math" w:eastAsiaTheme="minorEastAsia" w:hAnsi="Cambria Math"/>
+          </w:rPr>
+          <m:t>∧</m:t>
+        </m:r>
+      </m:oMath>
+      <w:r>
+        <w:rPr>
+          <w:rFonts w:eastAsiaTheme="minorEastAsia"/>
+          <w:b/>
+        </w:rPr>
+        <w:t xml:space="preserve"> </w:t>
+      </w:r>
+      <w:proofErr w:type="spellStart"/>
+      <w:r>
+        <w:rPr>
+          <w:rFonts w:eastAsiaTheme="minorEastAsia"/>
+          <w:bCs/>
+        </w:rPr>
+        <w:t>Place</w:t>
+      </w:r>
+      <w:r>
+        <w:rPr>
+          <w:rFonts w:eastAsiaTheme="minorEastAsia"/>
+          <w:bCs/>
+        </w:rPr>
+        <w:t>Colour</w:t>
+      </w:r>
+      <w:proofErr w:type="spellEnd"/>
+      <w:r>
+        <w:rPr>
+          <w:rFonts w:eastAsiaTheme="minorEastAsia"/>
+          <w:bCs/>
+        </w:rPr>
+        <w:t>(col2, x, y))))</w:t>
+      </w:r>
+    </w:p>
+    <w:p>
+      <w:pPr>
+        <w:rPr>
+          <w:rFonts w:eastAsiaTheme="minorEastAsia"/>
+          <w:bCs/>
+        </w:rPr>
+      </w:pPr>
+      <w:r>
+        <w:rPr>
+          <w:rFonts w:eastAsiaTheme="minorEastAsia"/>
+          <w:bCs/>
+        </w:rPr>
+        <w:t>Interpretation:</w:t>
+      </w:r>
+      <w:r>
+        <w:rPr>
+          <w:rFonts w:eastAsiaTheme="minorEastAsia"/>
+          <w:bCs/>
+        </w:rPr>
+        <w:br/>
+        <w:t xml:space="preserve">For all pairs of objects, if they are coordinates, then for every pair of colours, either they are the same or the </w:t>
+      </w:r>
+      <w:proofErr w:type="spellStart"/>
+      <w:r>
+        <w:rPr>
+          <w:rFonts w:eastAsiaTheme="minorEastAsia"/>
+          <w:bCs/>
+        </w:rPr>
+        <w:t>PlaceColour</w:t>
+      </w:r>
+      <w:proofErr w:type="spellEnd"/>
+      <w:r>
+        <w:rPr>
+          <w:rFonts w:eastAsiaTheme="minorEastAsia"/>
+          <w:bCs/>
+        </w:rPr>
+        <w:t xml:space="preserve"> </w:t>
+      </w:r>
+      <w:r>
+        <w:rPr>
+          <w:rFonts w:eastAsiaTheme="minorEastAsia"/>
+          <w:bCs/>
+        </w:rPr>
+        <w:t>doesn’t hold for both colours.</w:t>
+      </w:r>
+    </w:p>
+    <w:p>
+      <w:pPr>
+        <w:rPr>
+          <w:rFonts w:eastAsiaTheme="minorEastAsia"/>
+          <w:bCs/>
+        </w:rPr>
+      </w:pPr>
+      <w:r>
+        <w:t>Variant 2:</w:t>
+      </w:r>
+      <w:r>
+        <w:br/>
+      </w:r>
+      <m:oMath>
+        <m:r>
+          <w:rPr>
+            <w:rFonts w:ascii="Cambria Math" w:eastAsiaTheme="minorEastAsia" w:hAnsi="Cambria Math"/>
+          </w:rPr>
+          <m:t>∀</m:t>
+        </m:r>
+      </m:oMath>
+      <w:r>
+        <w:rPr>
+          <w:rFonts w:eastAsiaTheme="minorEastAsia"/>
+        </w:rPr>
+        <w:t xml:space="preserve"> </w:t>
+      </w:r>
+      <w:r>
+        <w:rPr>
+          <w:rFonts w:eastAsiaTheme="minorEastAsia"/>
+        </w:rPr>
+        <w:t>x</w:t>
+      </w:r>
+      <w:r>
+        <w:rPr>
+          <w:rFonts w:eastAsiaTheme="minorEastAsia"/>
+        </w:rPr>
+        <w:t>.</w:t>
+      </w:r>
+      <w:r>
+        <w:rPr>
+          <w:rFonts w:ascii="Cambria Math" w:eastAsiaTheme="minorEastAsia" w:hAnsi="Cambria Math"/>
+          <w:i/>
+        </w:rPr>
+        <w:t xml:space="preserve"> </w:t>
+      </w:r>
+      <m:oMath>
+        <m:r>
+          <w:rPr>
+            <w:rFonts w:ascii="Cambria Math" w:eastAsiaTheme="minorEastAsia" w:hAnsi="Cambria Math"/>
+          </w:rPr>
+          <m:t>∀</m:t>
+        </m:r>
+      </m:oMath>
+      <w:r>
+        <w:rPr>
+          <w:rFonts w:eastAsiaTheme="minorEastAsia"/>
+        </w:rPr>
+        <w:t xml:space="preserve">y. </w:t>
+      </w:r>
+      <w:proofErr w:type="gramStart"/>
+      <w:r>
+        <w:rPr>
+          <w:rFonts w:eastAsiaTheme="minorEastAsia"/>
+        </w:rPr>
+        <w:t>( (</w:t>
+      </w:r>
+      <w:proofErr w:type="gramEnd"/>
+      <w:r>
+        <w:rPr>
+          <w:rFonts w:eastAsiaTheme="minorEastAsia"/>
+          <w:bCs/>
+        </w:rPr>
+        <w:t>Co</w:t>
+      </w:r>
+      <w:r>
+        <w:rPr>
+          <w:rFonts w:eastAsiaTheme="minorEastAsia"/>
+          <w:bCs/>
+        </w:rPr>
+        <w:t xml:space="preserve">ord(x) </w:t>
+      </w:r>
+      <m:oMath>
+        <m:r>
+          <m:rPr>
+            <m:sty m:val="b"/>
+          </m:rPr>
+          <w:rPr>
+            <w:rFonts w:ascii="Cambria Math" w:eastAsiaTheme="minorEastAsia" w:hAnsi="Cambria Math"/>
+          </w:rPr>
+          <m:t>∧</m:t>
+        </m:r>
+      </m:oMath>
+      <w:r>
+        <w:rPr>
+          <w:rFonts w:eastAsiaTheme="minorEastAsia"/>
+          <w:b/>
+        </w:rPr>
+        <w:t xml:space="preserve"> </w:t>
+      </w:r>
+      <w:r>
+        <w:rPr>
+          <w:rFonts w:eastAsiaTheme="minorEastAsia"/>
+          <w:bCs/>
+        </w:rPr>
+        <w:t>Co</w:t>
+      </w:r>
+      <w:r>
+        <w:rPr>
+          <w:rFonts w:eastAsiaTheme="minorEastAsia"/>
+          <w:bCs/>
+        </w:rPr>
+        <w:t xml:space="preserve">ord(y)) </w:t>
+      </w:r>
+      <m:oMath>
+        <m:r>
+          <w:rPr>
+            <w:rFonts w:ascii="Cambria Math" w:eastAsiaTheme="minorEastAsia" w:hAnsi="Cambria Math"/>
+          </w:rPr>
+          <m:t>→</m:t>
+        </m:r>
+      </m:oMath>
+      <w:r>
+        <w:rPr>
+          <w:rFonts w:eastAsiaTheme="minorEastAsia"/>
+        </w:rPr>
+        <w:t xml:space="preserve"> (</w:t>
+      </w:r>
+      <m:oMath>
+        <m:r>
+          <w:rPr>
+            <w:rFonts w:ascii="Cambria Math" w:eastAsiaTheme="minorEastAsia" w:hAnsi="Cambria Math"/>
+          </w:rPr>
+          <m:t>∀</m:t>
+        </m:r>
+      </m:oMath>
+      <w:r>
+        <w:rPr>
+          <w:rFonts w:eastAsiaTheme="minorEastAsia"/>
+        </w:rPr>
+        <w:t xml:space="preserve"> </w:t>
+      </w:r>
+      <w:r>
+        <w:rPr>
+          <w:rFonts w:eastAsiaTheme="minorEastAsia"/>
+        </w:rPr>
+        <w:t>col1</w:t>
+      </w:r>
+      <w:r>
+        <w:rPr>
+          <w:rFonts w:eastAsiaTheme="minorEastAsia"/>
+        </w:rPr>
+        <w:t>.</w:t>
+      </w:r>
+      <w:r>
+        <w:rPr>
+          <w:rFonts w:ascii="Cambria Math" w:eastAsiaTheme="minorEastAsia" w:hAnsi="Cambria Math"/>
+          <w:i/>
+        </w:rPr>
+        <w:t xml:space="preserve"> </w:t>
+      </w:r>
+      <m:oMath>
+        <m:r>
+          <w:rPr>
+            <w:rFonts w:ascii="Cambria Math" w:eastAsiaTheme="minorEastAsia" w:hAnsi="Cambria Math"/>
+          </w:rPr>
+          <m:t>∀</m:t>
+        </m:r>
+      </m:oMath>
+      <w:r>
+        <w:rPr>
+          <w:rFonts w:eastAsiaTheme="minorEastAsia"/>
+        </w:rPr>
+        <w:t>col2. ((col</w:t>
+      </w:r>
+      <w:proofErr w:type="gramStart"/>
+      <w:r>
+        <w:rPr>
+          <w:rFonts w:eastAsiaTheme="minorEastAsia"/>
+        </w:rPr>
+        <w:t>1 !</w:t>
+      </w:r>
+      <w:proofErr w:type="gramEnd"/>
+      <w:r>
+        <w:rPr>
+          <w:rFonts w:eastAsiaTheme="minorEastAsia"/>
+        </w:rPr>
+        <w:t xml:space="preserve">= col2) </w:t>
+      </w:r>
+      <m:oMath>
+        <m:r>
+          <w:rPr>
+            <w:rFonts w:ascii="Cambria Math" w:eastAsiaTheme="minorEastAsia" w:hAnsi="Cambria Math"/>
+          </w:rPr>
+          <m:t>→</m:t>
+        </m:r>
+      </m:oMath>
+      <w:r>
+        <w:rPr>
+          <w:rFonts w:eastAsiaTheme="minorEastAsia"/>
+        </w:rPr>
+        <w:t xml:space="preserve"> </w:t>
+      </w:r>
+      <m:oMath>
+        <m:r>
+          <m:rPr>
+            <m:sty m:val="p"/>
+          </m:rPr>
+          <w:rPr>
+            <w:rFonts w:ascii="Cambria Math" w:hAnsi="Cambria Math"/>
+          </w:rPr>
+          <m:t>¬</m:t>
+        </m:r>
+      </m:oMath>
+      <w:r>
+        <w:rPr>
+          <w:rFonts w:eastAsiaTheme="minorEastAsia"/>
+        </w:rPr>
+        <w:t xml:space="preserve">(PlaceColour(col1, x, y) </w:t>
+      </w:r>
+      <m:oMath>
+        <m:r>
+          <m:rPr>
+            <m:sty m:val="b"/>
+          </m:rPr>
+          <w:rPr>
+            <w:rFonts w:ascii="Cambria Math" w:eastAsiaTheme="minorEastAsia" w:hAnsi="Cambria Math"/>
+          </w:rPr>
+          <m:t>∧</m:t>
+        </m:r>
+      </m:oMath>
+      <w:r>
+        <w:rPr>
+          <w:rFonts w:eastAsiaTheme="minorEastAsia"/>
+          <w:b/>
+        </w:rPr>
+        <w:t xml:space="preserve"> </w:t>
+      </w:r>
+      <w:proofErr w:type="spellStart"/>
+      <w:r>
+        <w:rPr>
+          <w:rFonts w:eastAsiaTheme="minorEastAsia"/>
+          <w:bCs/>
+        </w:rPr>
+        <w:t>Place</w:t>
+      </w:r>
+      <w:r>
+        <w:rPr>
+          <w:rFonts w:eastAsiaTheme="minorEastAsia"/>
+          <w:bCs/>
+        </w:rPr>
+        <w:t>Colour</w:t>
+      </w:r>
+      <w:proofErr w:type="spellEnd"/>
+      <w:r>
+        <w:rPr>
+          <w:rFonts w:eastAsiaTheme="minorEastAsia"/>
+          <w:bCs/>
+        </w:rPr>
+        <w:t>(col2, x, y)))))</w:t>
+      </w:r>
+    </w:p>
+    <w:p>
+      <w:pPr>
+        <w:rPr>
+          <w:rFonts w:eastAsiaTheme="minorEastAsia"/>
+          <w:bCs/>
+        </w:rPr>
+      </w:pPr>
+      <w:r>
+        <w:lastRenderedPageBreak/>
+        <w:t>Variant 3:</w:t>
+      </w:r>
+      <w:r>
+        <w:br/>
+      </w:r>
+      <m:oMath>
+        <m:r>
+          <w:rPr>
+            <w:rFonts w:ascii="Cambria Math" w:eastAsiaTheme="minorEastAsia" w:hAnsi="Cambria Math"/>
+          </w:rPr>
+          <m:t>∀</m:t>
+        </m:r>
+      </m:oMath>
+      <w:r>
+        <w:rPr>
+          <w:rFonts w:eastAsiaTheme="minorEastAsia"/>
+        </w:rPr>
+        <w:t xml:space="preserve"> </w:t>
+      </w:r>
+      <w:r>
+        <w:rPr>
+          <w:rFonts w:eastAsiaTheme="minorEastAsia"/>
+        </w:rPr>
+        <w:t>x</w:t>
+      </w:r>
+      <w:r>
+        <w:rPr>
+          <w:rFonts w:eastAsiaTheme="minorEastAsia"/>
+        </w:rPr>
+        <w:t>.</w:t>
+      </w:r>
+      <w:r>
+        <w:rPr>
+          <w:rFonts w:ascii="Cambria Math" w:eastAsiaTheme="minorEastAsia" w:hAnsi="Cambria Math"/>
+          <w:i/>
+        </w:rPr>
+        <w:t xml:space="preserve"> </w:t>
+      </w:r>
+      <m:oMath>
+        <m:r>
+          <w:rPr>
+            <w:rFonts w:ascii="Cambria Math" w:eastAsiaTheme="minorEastAsia" w:hAnsi="Cambria Math"/>
+          </w:rPr>
+          <m:t>∀</m:t>
+        </m:r>
+      </m:oMath>
+      <w:r>
+        <w:rPr>
+          <w:rFonts w:eastAsiaTheme="minorEastAsia"/>
+        </w:rPr>
+        <w:t xml:space="preserve">y. </w:t>
+      </w:r>
+      <m:oMath>
+        <m:r>
+          <w:rPr>
+            <w:rFonts w:ascii="Cambria Math" w:eastAsiaTheme="minorEastAsia" w:hAnsi="Cambria Math"/>
+          </w:rPr>
+          <m:t>∀</m:t>
+        </m:r>
+      </m:oMath>
+      <w:r>
+        <w:rPr>
+          <w:rFonts w:eastAsiaTheme="minorEastAsia"/>
+        </w:rPr>
+        <w:t xml:space="preserve"> </w:t>
+      </w:r>
+      <w:r>
+        <w:rPr>
+          <w:rFonts w:eastAsiaTheme="minorEastAsia"/>
+        </w:rPr>
+        <w:t>col1</w:t>
+      </w:r>
+      <w:r>
+        <w:rPr>
+          <w:rFonts w:eastAsiaTheme="minorEastAsia"/>
+        </w:rPr>
+        <w:t>.</w:t>
+      </w:r>
+      <w:r>
+        <w:rPr>
+          <w:rFonts w:ascii="Cambria Math" w:eastAsiaTheme="minorEastAsia" w:hAnsi="Cambria Math"/>
+          <w:i/>
+        </w:rPr>
+        <w:t xml:space="preserve"> </w:t>
+      </w:r>
+      <m:oMath>
+        <m:r>
+          <w:rPr>
+            <w:rFonts w:ascii="Cambria Math" w:eastAsiaTheme="minorEastAsia" w:hAnsi="Cambria Math"/>
+          </w:rPr>
+          <m:t>∀</m:t>
+        </m:r>
+      </m:oMath>
+      <w:r>
+        <w:rPr>
+          <w:rFonts w:eastAsiaTheme="minorEastAsia"/>
+        </w:rPr>
+        <w:t xml:space="preserve">col2. ((col1 = col2) </w:t>
+      </w:r>
+      <m:oMath>
+        <m:r>
+          <m:rPr>
+            <m:sty m:val="b"/>
+          </m:rPr>
+          <w:rPr>
+            <w:rFonts w:ascii="Cambria Math" w:eastAsiaTheme="minorEastAsia" w:hAnsi="Cambria Math"/>
+          </w:rPr>
+          <m:t>∨</m:t>
+        </m:r>
+      </m:oMath>
+      <w:r>
+        <w:rPr>
+          <w:rFonts w:eastAsiaTheme="minorEastAsia"/>
+        </w:rPr>
+        <w:t xml:space="preserve"> </w:t>
+      </w:r>
+      <m:oMath>
+        <m:r>
+          <m:rPr>
+            <m:sty m:val="p"/>
+          </m:rPr>
+          <w:rPr>
+            <w:rFonts w:ascii="Cambria Math" w:hAnsi="Cambria Math"/>
+          </w:rPr>
+          <m:t>¬</m:t>
+        </m:r>
+      </m:oMath>
+      <w:r>
+        <w:rPr>
+          <w:rFonts w:eastAsiaTheme="minorEastAsia"/>
+        </w:rPr>
+        <w:t>(</w:t>
+      </w:r>
+      <w:proofErr w:type="gramStart"/>
+      <w:r>
+        <w:rPr>
+          <w:rFonts w:eastAsiaTheme="minorEastAsia"/>
+        </w:rPr>
+        <w:t>PlaceColour(</w:t>
+      </w:r>
+      <w:proofErr w:type="gramEnd"/>
+      <w:r>
+        <w:rPr>
+          <w:rFonts w:eastAsiaTheme="minorEastAsia"/>
+        </w:rPr>
+        <w:t xml:space="preserve">col1, x, y) </w:t>
+      </w:r>
+      <m:oMath>
+        <m:r>
+          <m:rPr>
+            <m:sty m:val="b"/>
+          </m:rPr>
+          <w:rPr>
+            <w:rFonts w:ascii="Cambria Math" w:eastAsiaTheme="minorEastAsia" w:hAnsi="Cambria Math"/>
+          </w:rPr>
+          <m:t>∧</m:t>
+        </m:r>
+      </m:oMath>
+      <w:r>
+        <w:rPr>
+          <w:rFonts w:eastAsiaTheme="minorEastAsia"/>
+          <w:b/>
+        </w:rPr>
+        <w:t xml:space="preserve"> </w:t>
+      </w:r>
+      <w:proofErr w:type="spellStart"/>
+      <w:r>
+        <w:rPr>
+          <w:rFonts w:eastAsiaTheme="minorEastAsia"/>
+          <w:bCs/>
+        </w:rPr>
+        <w:t>Place</w:t>
+      </w:r>
+      <w:r>
+        <w:rPr>
+          <w:rFonts w:eastAsiaTheme="minorEastAsia"/>
+          <w:bCs/>
+        </w:rPr>
+        <w:t>Colour</w:t>
+      </w:r>
+      <w:proofErr w:type="spellEnd"/>
+      <w:r>
+        <w:rPr>
+          <w:rFonts w:eastAsiaTheme="minorEastAsia"/>
+          <w:bCs/>
+        </w:rPr>
+        <w:t>(col2, x, y)))</w:t>
+      </w:r>
+    </w:p>
+    <w:p>
+      <w:pPr>
+        <w:rPr>
+          <w:rFonts w:eastAsiaTheme="minorEastAsia"/>
+          <w:bCs/>
+        </w:rPr>
+      </w:pPr>
+      <w:r>
+        <w:rPr>
+          <w:rFonts w:eastAsiaTheme="minorEastAsia"/>
+          <w:bCs/>
+        </w:rPr>
+        <w:t xml:space="preserve">There is no need to include the types of the objects x, y, col1, col2, because of the constraint above that defines the types for </w:t>
+      </w:r>
+      <w:proofErr w:type="spellStart"/>
+      <w:r>
+        <w:rPr>
+          <w:rFonts w:eastAsiaTheme="minorEastAsia"/>
+          <w:bCs/>
+        </w:rPr>
+        <w:t>PlaceColour</w:t>
+      </w:r>
+      <w:proofErr w:type="spellEnd"/>
+      <w:r>
+        <w:rPr>
+          <w:rFonts w:eastAsiaTheme="minorEastAsia"/>
+          <w:bCs/>
+        </w:rPr>
+        <w:t>.</w:t>
+      </w:r>
+    </w:p>
+    <w:p/>
     <w:p>
       <w:pPr>
         <w:pStyle w:val="Heading1"/>
@@ -2371,7 +4111,7 @@
   <w:style w:type="paragraph" w:default="1" w:styleId="Normal">
     <w:name w:val="Normal"/>
     <w:qFormat/>
-    <w:rsid w:val="00FC301F"/>
+    <w:rsid w:val="00F36893"/>
   </w:style>
   <w:style w:type="paragraph" w:styleId="Heading1">
     <w:name w:val="heading 1"/>
@@ -2414,6 +4154,28 @@
       <w:color w:val="2F5496" w:themeColor="accent1" w:themeShade="BF"/>
       <w:sz w:val="26"/>
       <w:szCs w:val="26"/>
+    </w:rPr>
+  </w:style>
+  <w:style w:type="paragraph" w:styleId="Heading3">
+    <w:name w:val="heading 3"/>
+    <w:basedOn w:val="Normal"/>
+    <w:next w:val="Normal"/>
+    <w:link w:val="Heading3Char"/>
+    <w:uiPriority w:val="9"/>
+    <w:unhideWhenUsed/>
+    <w:qFormat/>
+    <w:rsid w:val="003D6E8C"/>
+    <w:pPr>
+      <w:keepNext/>
+      <w:keepLines/>
+      <w:spacing w:before="40" w:after="0"/>
+      <w:outlineLvl w:val="2"/>
+    </w:pPr>
+    <w:rPr>
+      <w:rFonts w:asciiTheme="majorHAnsi" w:eastAsiaTheme="majorEastAsia" w:hAnsiTheme="majorHAnsi" w:cstheme="majorBidi"/>
+      <w:color w:val="1F3763" w:themeColor="accent1" w:themeShade="7F"/>
+      <w:sz w:val="24"/>
+      <w:szCs w:val="24"/>
     </w:rPr>
   </w:style>
   <w:style w:type="character" w:default="1" w:styleId="DefaultParagraphFont">
@@ -2532,6 +4294,19 @@
     <w:rsid w:val="008662FD"/>
     <w:rPr>
       <w:color w:val="808080"/>
+    </w:rPr>
+  </w:style>
+  <w:style w:type="character" w:customStyle="1" w:styleId="Heading3Char">
+    <w:name w:val="Heading 3 Char"/>
+    <w:basedOn w:val="DefaultParagraphFont"/>
+    <w:link w:val="Heading3"/>
+    <w:uiPriority w:val="9"/>
+    <w:rsid w:val="003D6E8C"/>
+    <w:rPr>
+      <w:rFonts w:asciiTheme="majorHAnsi" w:eastAsiaTheme="majorEastAsia" w:hAnsiTheme="majorHAnsi" w:cstheme="majorBidi"/>
+      <w:color w:val="1F3763" w:themeColor="accent1" w:themeShade="7F"/>
+      <w:sz w:val="24"/>
+      <w:szCs w:val="24"/>
     </w:rPr>
   </w:style>
 </w:styles>

</xml_diff>

<commit_message>
Updates to the document.
</commit_message>
<xml_diff>
--- a/documents/final/modelling_report.docx
+++ b/documents/final/modelling_report.docx
@@ -11,6 +11,18 @@
       </w:r>
       <w:r>
         <w:t>Summary</w:t>
+      </w:r>
+    </w:p>
+    <w:p>
+      <w:pPr>
+        <w:pStyle w:val="ListParagraph"/>
+        <w:numPr>
+          <w:ilvl w:val="0"/>
+          <w:numId w:val="14"/>
+        </w:numPr>
+      </w:pPr>
+      <w:r>
+        <w:t>Mostly good, could use some example solutions or partial solutions visualized</w:t>
       </w:r>
     </w:p>
     <w:p>
@@ -78,13 +90,8 @@
           </wp:anchor>
         </w:drawing>
       </w:r>
-      <w:proofErr w:type="spellStart"/>
-      <w:r>
-        <w:t>Kanoodle</w:t>
-      </w:r>
-      <w:proofErr w:type="spellEnd"/>
-      <w:r>
-        <w:t xml:space="preserve"> Jr. is a game where pieces of various colours and shapes need to be placed on a 5x5 grid. Initial puzzle configurations require certain squares to be coloured a certain way. This restricts where the pieces can be placed. This project aims to model any given initial configuration </w:t>
+      <w:r>
+        <w:t xml:space="preserve">Kanoodle Jr. is a game where pieces of various colours and shapes need to be placed on a 5x5 grid. Initial puzzle configurations require certain squares to be coloured a certain way. This restricts where the pieces can be placed. This project aims to model any given initial configuration </w:t>
       </w:r>
       <w:r>
         <w:t>as a SAT theory, and a solution will correspond to the proper placement of all pieces in the game.</w:t>
@@ -98,15 +105,7 @@
         <w:t>Here, you can see the board with an initial configuration and the set of pieces for the</w:t>
       </w:r>
       <w:r>
-        <w:t xml:space="preserve"> </w:t>
-      </w:r>
-      <w:proofErr w:type="spellStart"/>
-      <w:r>
-        <w:t>Kanoodle</w:t>
-      </w:r>
-      <w:proofErr w:type="spellEnd"/>
-      <w:r>
-        <w:t xml:space="preserve"> Jr.</w:t>
+        <w:t xml:space="preserve"> Kanoodle Jr.</w:t>
       </w:r>
       <w:r>
         <w:t xml:space="preserve"> game.</w:t>
@@ -127,18 +126,22 @@
         <w:t>Propositions</w:t>
       </w:r>
     </w:p>
+    <w:p>
+      <w:pPr>
+        <w:pStyle w:val="ListParagraph"/>
+        <w:numPr>
+          <w:ilvl w:val="0"/>
+          <w:numId w:val="14"/>
+        </w:numPr>
+      </w:pPr>
+      <w:r>
+        <w:t>Complete.</w:t>
+      </w:r>
+    </w:p>
     <w:p/>
     <w:p>
       <w:r>
-        <w:t xml:space="preserve">There are three main propositions for the </w:t>
-      </w:r>
-      <w:proofErr w:type="spellStart"/>
-      <w:r>
-        <w:t>Kanoodle</w:t>
-      </w:r>
-      <w:proofErr w:type="spellEnd"/>
-      <w:r>
-        <w:t xml:space="preserve"> Jr. encoding:</w:t>
+        <w:t>There are three main propositions for the Kanoodle Jr. encoding:</w:t>
       </w:r>
     </w:p>
     <w:p/>
@@ -150,30 +153,12 @@
           <w:numId w:val="5"/>
         </w:numPr>
       </w:pPr>
-      <w:proofErr w:type="spellStart"/>
-      <w:proofErr w:type="gramStart"/>
       <w:r>
         <w:rPr>
           <w:b/>
           <w:bCs/>
         </w:rPr>
-        <w:t>PieceConfig</w:t>
-      </w:r>
-      <w:proofErr w:type="spellEnd"/>
-      <w:r>
-        <w:rPr>
-          <w:b/>
-          <w:bCs/>
-        </w:rPr>
-        <w:t>(</w:t>
-      </w:r>
-      <w:proofErr w:type="gramEnd"/>
-      <w:r>
-        <w:rPr>
-          <w:b/>
-          <w:bCs/>
-        </w:rPr>
-        <w:t>col, config)</w:t>
+        <w:t>PieceConfig(col, config)</w:t>
       </w:r>
       <w:r>
         <w:t xml:space="preserve">: Piece of colour </w:t>
@@ -213,73 +198,53 @@
           <w:numId w:val="5"/>
         </w:numPr>
       </w:pPr>
-      <w:proofErr w:type="spellStart"/>
-      <w:proofErr w:type="gramStart"/>
       <w:r>
         <w:rPr>
           <w:b/>
           <w:bCs/>
         </w:rPr>
-        <w:t>PlacePiece</w:t>
-      </w:r>
-      <w:proofErr w:type="spellEnd"/>
+        <w:t>PlacePiece(col, config, x, y)</w:t>
+      </w:r>
+      <w:r>
+        <w:t xml:space="preserve">: Piece of colour </w:t>
+      </w:r>
       <w:r>
         <w:rPr>
           <w:b/>
           <w:bCs/>
         </w:rPr>
-        <w:t>(</w:t>
-      </w:r>
-      <w:proofErr w:type="gramEnd"/>
+        <w:t>col</w:t>
+      </w:r>
+      <w:r>
+        <w:t xml:space="preserve"> and configuration </w:t>
+      </w:r>
       <w:r>
         <w:rPr>
           <w:b/>
           <w:bCs/>
         </w:rPr>
-        <w:t>col, config, x, y)</w:t>
-      </w:r>
-      <w:r>
-        <w:t xml:space="preserve">: Piece of colour </w:t>
+        <w:t>config</w:t>
+      </w:r>
+      <w:r>
+        <w:t xml:space="preserve"> is at location (</w:t>
       </w:r>
       <w:r>
         <w:rPr>
           <w:b/>
           <w:bCs/>
         </w:rPr>
-        <w:t>col</w:t>
-      </w:r>
-      <w:r>
-        <w:t xml:space="preserve"> and configuration </w:t>
+        <w:t>x</w:t>
+      </w:r>
+      <w:r>
+        <w:t>,</w:t>
       </w:r>
       <w:r>
         <w:rPr>
           <w:b/>
           <w:bCs/>
         </w:rPr>
-        <w:t>config</w:t>
-      </w:r>
-      <w:r>
-        <w:t xml:space="preserve"> is at location (</w:t>
-      </w:r>
-      <w:proofErr w:type="spellStart"/>
-      <w:r>
-        <w:rPr>
-          <w:b/>
-          <w:bCs/>
-        </w:rPr>
-        <w:t>x</w:t>
-      </w:r>
-      <w:r>
-        <w:t>,</w:t>
-      </w:r>
-      <w:r>
-        <w:rPr>
-          <w:b/>
-          <w:bCs/>
-        </w:rPr>
         <w:t>y</w:t>
       </w:r>
-      <w:proofErr w:type="spellEnd"/>
       <w:r>
         <w:t>).</w:t>
       </w:r>
@@ -298,76 +263,48 @@
           <w:numId w:val="5"/>
         </w:numPr>
       </w:pPr>
-      <w:proofErr w:type="spellStart"/>
-      <w:proofErr w:type="gramStart"/>
       <w:r>
         <w:rPr>
           <w:b/>
           <w:bCs/>
         </w:rPr>
-        <w:t>PlaceColour</w:t>
-      </w:r>
-      <w:proofErr w:type="spellEnd"/>
+        <w:t>PlaceColour(col, x, y)</w:t>
+      </w:r>
+      <w:r>
+        <w:t>: The colour at location (</w:t>
+      </w:r>
       <w:r>
         <w:rPr>
           <w:b/>
           <w:bCs/>
         </w:rPr>
-        <w:t>(</w:t>
-      </w:r>
-      <w:proofErr w:type="gramEnd"/>
+        <w:t>x</w:t>
+      </w:r>
+      <w:r>
+        <w:t>,</w:t>
+      </w:r>
       <w:r>
         <w:rPr>
           <w:b/>
           <w:bCs/>
         </w:rPr>
-        <w:t>col, x, y)</w:t>
-      </w:r>
-      <w:r>
-        <w:t>: The colour at location (</w:t>
-      </w:r>
-      <w:proofErr w:type="spellStart"/>
+        <w:t>y</w:t>
+      </w:r>
+      <w:r>
+        <w:t xml:space="preserve">) is set to </w:t>
+      </w:r>
       <w:r>
         <w:rPr>
           <w:b/>
           <w:bCs/>
         </w:rPr>
-        <w:t>x</w:t>
-      </w:r>
-      <w:r>
-        <w:t>,</w:t>
-      </w:r>
-      <w:r>
-        <w:rPr>
-          <w:b/>
-          <w:bCs/>
-        </w:rPr>
-        <w:t>y</w:t>
-      </w:r>
-      <w:proofErr w:type="spellEnd"/>
-      <w:r>
-        <w:t xml:space="preserve">) is set to </w:t>
-      </w:r>
-      <w:r>
-        <w:rPr>
-          <w:b/>
-          <w:bCs/>
-        </w:rPr>
         <w:t>col</w:t>
       </w:r>
       <w:r>
         <w:t>.</w:t>
       </w:r>
       <w:r>
-        <w:t xml:space="preserve"> This is used to tie together the overlapping pieces, find the final solution, and restrict what colours are forced to be </w:t>
-      </w:r>
-      <w:proofErr w:type="gramStart"/>
-      <w:r>
-        <w:t>where as</w:t>
-      </w:r>
-      <w:proofErr w:type="gramEnd"/>
-      <w:r>
-        <w:t xml:space="preserve"> part of the initial puzzle.</w:t>
+        <w:t xml:space="preserve"> This is used to tie together the overlapping pieces, find the final solution, and restrict what colours are forced to be where as part of the initial puzzle.</w:t>
       </w:r>
     </w:p>
     <w:p/>
@@ -383,6 +320,18 @@
     </w:p>
     <w:p>
       <w:pPr>
+        <w:pStyle w:val="ListParagraph"/>
+        <w:numPr>
+          <w:ilvl w:val="0"/>
+          <w:numId w:val="5"/>
+        </w:numPr>
+      </w:pPr>
+      <w:r>
+        <w:t>Definitely not complete. Each of the subsections should describe the constraint in both logic and English. No need to show every variant of them, though.</w:t>
+      </w:r>
+    </w:p>
+    <w:p>
+      <w:pPr>
         <w:rPr>
           <w:i/>
           <w:iCs/>
@@ -460,6 +409,66 @@
       </w:pPr>
       <w:r>
         <w:t>Model Exploration</w:t>
+      </w:r>
+    </w:p>
+    <w:p>
+      <w:pPr>
+        <w:pStyle w:val="ListParagraph"/>
+        <w:numPr>
+          <w:ilvl w:val="0"/>
+          <w:numId w:val="5"/>
+        </w:numPr>
+      </w:pPr>
+      <w:r>
+        <w:t>Very weak. Suggestions for more:</w:t>
+      </w:r>
+    </w:p>
+    <w:p>
+      <w:pPr>
+        <w:pStyle w:val="ListParagraph"/>
+        <w:numPr>
+          <w:ilvl w:val="1"/>
+          <w:numId w:val="5"/>
+        </w:numPr>
+      </w:pPr>
+      <w:r>
+        <w:t>Debugging that occurred throughout the project.</w:t>
+      </w:r>
+    </w:p>
+    <w:p>
+      <w:pPr>
+        <w:pStyle w:val="ListParagraph"/>
+        <w:numPr>
+          <w:ilvl w:val="1"/>
+          <w:numId w:val="5"/>
+        </w:numPr>
+      </w:pPr>
+      <w:r>
+        <w:t>Screenshots of the different visualizations that were produced.</w:t>
+      </w:r>
+    </w:p>
+    <w:p>
+      <w:pPr>
+        <w:pStyle w:val="ListParagraph"/>
+        <w:numPr>
+          <w:ilvl w:val="1"/>
+          <w:numId w:val="5"/>
+        </w:numPr>
+      </w:pPr>
+      <w:r>
+        <w:t>New ways of solving the problem that weren’t ultimately used in the final version (e.g., ways to call the solver to check if two pieces can be placed in a specific location).</w:t>
+      </w:r>
+    </w:p>
+    <w:p>
+      <w:pPr>
+        <w:pStyle w:val="ListParagraph"/>
+        <w:numPr>
+          <w:ilvl w:val="1"/>
+          <w:numId w:val="5"/>
+        </w:numPr>
+      </w:pPr>
+      <w:r>
+        <w:t>If model counting was explored, then reporting how long it actually took to solver (versus just finding one solution)</w:t>
       </w:r>
     </w:p>
     <w:p>
@@ -552,6 +561,7 @@
     <w:p/>
     <w:p>
       <w:r>
+        <w:lastRenderedPageBreak/>
         <w:t>Brackets show the colour of the square, and capital shows the piece colour placed.</w:t>
       </w:r>
     </w:p>
@@ -603,7 +613,6 @@
         <w:rPr>
           <w:noProof/>
         </w:rPr>
-        <w:lastRenderedPageBreak/>
         <w:drawing>
           <wp:inline distT="0" distB="0" distL="0" distR="0" wp14:anchorId="3CB33DFB" wp14:editId="435D89B2">
             <wp:extent cx="1952898" cy="1724266"/>
@@ -644,15 +653,7 @@
     <w:p/>
     <w:p>
       <w:r>
-        <w:t xml:space="preserve">To fix this, we </w:t>
-      </w:r>
-      <w:proofErr w:type="gramStart"/>
-      <w:r>
-        <w:t>looked into</w:t>
-      </w:r>
-      <w:proofErr w:type="gramEnd"/>
-      <w:r>
-        <w:t xml:space="preserve"> adding constraints that prevented overlap. This ultimate lead to a new proposition (the third one discussed above) that says what colour a location should be.</w:t>
+        <w:t>To fix this, we looked into adding constraints that prevented overlap. This ultimate lead to a new proposition (the third one discussed above) that says what colour a location should be.</w:t>
       </w:r>
     </w:p>
     <w:p/>
@@ -679,27 +680,26 @@
       </w:r>
     </w:p>
     <w:p>
-      <w:r>
-        <w:t xml:space="preserve">Because the model is too large to fit everything, we will prove </w:t>
-      </w:r>
-      <w:proofErr w:type="spellStart"/>
-      <w:r>
-        <w:t>sequents</w:t>
-      </w:r>
-      <w:proofErr w:type="spellEnd"/>
-      <w:r>
-        <w:t xml:space="preserve"> over a far reduced size of </w:t>
-      </w:r>
-      <w:proofErr w:type="spellStart"/>
+      <w:pPr>
+        <w:pStyle w:val="ListParagraph"/>
+        <w:numPr>
+          <w:ilvl w:val="0"/>
+          <w:numId w:val="4"/>
+        </w:numPr>
+      </w:pPr>
+      <w:r>
+        <w:t>Complete and full grade.</w:t>
+      </w:r>
+    </w:p>
+    <w:p>
+      <w:r>
+        <w:t xml:space="preserve">Because the model is too large to fit everything, we will prove sequents over a far reduced size of </w:t>
+      </w:r>
       <w:r>
         <w:t>K</w:t>
       </w:r>
       <w:r>
-        <w:t>anoodle</w:t>
-      </w:r>
-      <w:proofErr w:type="spellEnd"/>
-      <w:r>
-        <w:t xml:space="preserve"> board</w:t>
+        <w:t>anoodle board</w:t>
       </w:r>
       <w:r>
         <w:t>:</w:t>
@@ -714,15 +714,7 @@
         <w:t xml:space="preserve"> Also, we will only consider pairs of pieces.</w:t>
       </w:r>
       <w:r>
-        <w:t xml:space="preserve"> Here we detail the proposition symbols and </w:t>
-      </w:r>
-      <w:proofErr w:type="spellStart"/>
-      <w:r>
-        <w:t>sequents</w:t>
-      </w:r>
-      <w:proofErr w:type="spellEnd"/>
-      <w:r>
-        <w:t xml:space="preserve"> proved in the Jape file.</w:t>
+        <w:t xml:space="preserve"> Here we detail the proposition symbols and sequents proved in the Jape file.</w:t>
       </w:r>
     </w:p>
     <w:p>
@@ -747,7 +739,6 @@
           <w:numId w:val="13"/>
         </w:numPr>
       </w:pPr>
-      <w:proofErr w:type="spellStart"/>
       <w:r>
         <w:rPr>
           <w:b/>
@@ -755,19 +746,8 @@
         </w:rPr>
         <w:t>Pij</w:t>
       </w:r>
-      <w:proofErr w:type="spellEnd"/>
-      <w:r>
-        <w:t>: Piece 1 is placed at location (</w:t>
-      </w:r>
-      <w:proofErr w:type="spellStart"/>
-      <w:proofErr w:type="gramStart"/>
-      <w:r>
-        <w:t>i,j</w:t>
-      </w:r>
-      <w:proofErr w:type="spellEnd"/>
-      <w:proofErr w:type="gramEnd"/>
-      <w:r>
-        <w:t>)</w:t>
+      <w:r>
+        <w:t>: Piece 1 is placed at location (i,j)</w:t>
       </w:r>
     </w:p>
     <w:p>
@@ -778,7 +758,6 @@
           <w:numId w:val="13"/>
         </w:numPr>
       </w:pPr>
-      <w:proofErr w:type="spellStart"/>
       <w:r>
         <w:rPr>
           <w:b/>
@@ -786,22 +765,11 @@
         </w:rPr>
         <w:t>Qij</w:t>
       </w:r>
-      <w:proofErr w:type="spellEnd"/>
       <w:r>
         <w:t>:</w:t>
       </w:r>
       <w:r>
-        <w:t xml:space="preserve"> Piece 2 is placed at location (</w:t>
-      </w:r>
-      <w:proofErr w:type="spellStart"/>
-      <w:proofErr w:type="gramStart"/>
-      <w:r>
-        <w:t>i,j</w:t>
-      </w:r>
-      <w:proofErr w:type="spellEnd"/>
-      <w:proofErr w:type="gramEnd"/>
-      <w:r>
-        <w:t>)</w:t>
+        <w:t xml:space="preserve"> Piece 2 is placed at location (i,j)</w:t>
       </w:r>
     </w:p>
     <w:p>
@@ -823,17 +791,7 @@
         <w:t>:</w:t>
       </w:r>
       <w:r>
-        <w:t xml:space="preserve"> Cell location (</w:t>
-      </w:r>
-      <w:proofErr w:type="spellStart"/>
-      <w:proofErr w:type="gramStart"/>
-      <w:r>
-        <w:t>i,j</w:t>
-      </w:r>
-      <w:proofErr w:type="spellEnd"/>
-      <w:proofErr w:type="gramEnd"/>
-      <w:r>
-        <w:t xml:space="preserve">) is coloured with </w:t>
+        <w:t xml:space="preserve"> Cell location (i,j) is coloured with </w:t>
       </w:r>
       <w:r>
         <w:t>piece k</w:t>
@@ -851,13 +809,8 @@
       </w:r>
     </w:p>
     <w:p>
-      <w:proofErr w:type="gramStart"/>
-      <w:r>
-        <w:t>All of</w:t>
-      </w:r>
-      <w:proofErr w:type="gramEnd"/>
-      <w:r>
-        <w:t xml:space="preserve"> the proofs will follow similar base premises.</w:t>
+      <w:r>
+        <w:t>All of the proofs will follow similar base premises.</w:t>
       </w:r>
     </w:p>
     <w:p>
@@ -1241,7 +1194,13 @@
         <w:t>¬</w:t>
       </w:r>
       <w:r>
-        <w:t xml:space="preserve">R121 </w:t>
+        <w:t>R</w:t>
+      </w:r>
+      <w:r>
+        <w:t>2</w:t>
+      </w:r>
+      <w:r>
+        <w:t xml:space="preserve">21 </w:t>
       </w:r>
       <w:r>
         <w:rPr>
@@ -1376,7 +1335,60 @@
         <w:t>First-Order Extension</w:t>
       </w:r>
     </w:p>
-    <w:p/>
+    <w:p>
+      <w:pPr>
+        <w:pStyle w:val="ListParagraph"/>
+        <w:numPr>
+          <w:ilvl w:val="0"/>
+          <w:numId w:val="4"/>
+        </w:numPr>
+      </w:pPr>
+      <w:r>
+        <w:t>Mostly all set. Suggestions to bring it to 100%</w:t>
+      </w:r>
+    </w:p>
+    <w:p>
+      <w:pPr>
+        <w:pStyle w:val="ListParagraph"/>
+        <w:numPr>
+          <w:ilvl w:val="1"/>
+          <w:numId w:val="4"/>
+        </w:numPr>
+      </w:pPr>
+      <w:r>
+        <w:t xml:space="preserve">More explanation of a high-level summary of how the extensions works (e.g., Going to use objects for blablabla, and the constraints will be changed to reflect the newly introduced objects. Loops in the code covering all versions of a proposition will turn into constraints with a </w:t>
+      </w:r>
+      <w:r>
+        <w:t>universal</w:t>
+      </w:r>
+      <w:r>
+        <w:t xml:space="preserve"> quantifier. Etc.”)</w:t>
+      </w:r>
+    </w:p>
+    <w:p>
+      <w:pPr>
+        <w:pStyle w:val="ListParagraph"/>
+        <w:numPr>
+          <w:ilvl w:val="1"/>
+          <w:numId w:val="4"/>
+        </w:numPr>
+      </w:pPr>
+      <w:r>
+        <w:t>Predicates are good.</w:t>
+      </w:r>
+    </w:p>
+    <w:p>
+      <w:pPr>
+        <w:pStyle w:val="ListParagraph"/>
+        <w:numPr>
+          <w:ilvl w:val="1"/>
+          <w:numId w:val="4"/>
+        </w:numPr>
+      </w:pPr>
+      <w:r>
+        <w:t>Constraints could use some more versions (but no need for all) from the ones above. Roughly 5 is a good place to hit.</w:t>
+      </w:r>
+    </w:p>
     <w:p>
       <w:pPr>
         <w:pStyle w:val="Heading2"/>
@@ -1387,15 +1399,7 @@
     </w:p>
     <w:p>
       <w:r>
-        <w:t xml:space="preserve">These will mirror closely to the propositions defined above. We have objects in the </w:t>
-      </w:r>
-      <w:proofErr w:type="gramStart"/>
-      <w:r>
-        <w:t>first-order</w:t>
-      </w:r>
-      <w:proofErr w:type="gramEnd"/>
-      <w:r>
-        <w:t xml:space="preserve"> setting that correspond to colours, configurations, and coordinates. These “types” will also have a predicate defined for them.</w:t>
+        <w:t>These will mirror closely to the propositions defined above. We have objects in the first-order setting that correspond to colours, configurations, and coordinates. These “types” will also have a predicate defined for them.</w:t>
       </w:r>
     </w:p>
     <w:p>
@@ -1493,30 +1497,12 @@
           <w:numId w:val="5"/>
         </w:numPr>
       </w:pPr>
-      <w:proofErr w:type="spellStart"/>
-      <w:proofErr w:type="gramStart"/>
       <w:r>
         <w:rPr>
           <w:b/>
           <w:bCs/>
         </w:rPr>
-        <w:t>PieceConfig</w:t>
-      </w:r>
-      <w:proofErr w:type="spellEnd"/>
-      <w:r>
-        <w:rPr>
-          <w:b/>
-          <w:bCs/>
-        </w:rPr>
-        <w:t>(</w:t>
-      </w:r>
-      <w:proofErr w:type="gramEnd"/>
-      <w:r>
-        <w:rPr>
-          <w:b/>
-          <w:bCs/>
-        </w:rPr>
-        <w:t>col, config)</w:t>
+        <w:t>PieceConfig(col, config)</w:t>
       </w:r>
       <w:r>
         <w:t xml:space="preserve">: Piece of colour </w:t>
@@ -1550,73 +1536,53 @@
           <w:numId w:val="5"/>
         </w:numPr>
       </w:pPr>
-      <w:proofErr w:type="spellStart"/>
-      <w:proofErr w:type="gramStart"/>
       <w:r>
         <w:rPr>
           <w:b/>
           <w:bCs/>
         </w:rPr>
-        <w:t>PlacePiece</w:t>
-      </w:r>
-      <w:proofErr w:type="spellEnd"/>
+        <w:t>PlacePiece(col, config, x, y)</w:t>
+      </w:r>
+      <w:r>
+        <w:t xml:space="preserve">: Piece of colour </w:t>
+      </w:r>
       <w:r>
         <w:rPr>
           <w:b/>
           <w:bCs/>
         </w:rPr>
-        <w:t>(</w:t>
-      </w:r>
-      <w:proofErr w:type="gramEnd"/>
+        <w:t>col</w:t>
+      </w:r>
+      <w:r>
+        <w:t xml:space="preserve"> and configuration </w:t>
+      </w:r>
       <w:r>
         <w:rPr>
           <w:b/>
           <w:bCs/>
         </w:rPr>
-        <w:t>col, config, x, y)</w:t>
-      </w:r>
-      <w:r>
-        <w:t xml:space="preserve">: Piece of colour </w:t>
+        <w:t>config</w:t>
+      </w:r>
+      <w:r>
+        <w:t xml:space="preserve"> is at location (</w:t>
       </w:r>
       <w:r>
         <w:rPr>
           <w:b/>
           <w:bCs/>
         </w:rPr>
-        <w:t>col</w:t>
-      </w:r>
-      <w:r>
-        <w:t xml:space="preserve"> and configuration </w:t>
+        <w:t>x</w:t>
+      </w:r>
+      <w:r>
+        <w:t>,</w:t>
       </w:r>
       <w:r>
         <w:rPr>
           <w:b/>
           <w:bCs/>
         </w:rPr>
-        <w:t>config</w:t>
-      </w:r>
-      <w:r>
-        <w:t xml:space="preserve"> is at location (</w:t>
-      </w:r>
-      <w:proofErr w:type="spellStart"/>
-      <w:r>
-        <w:rPr>
-          <w:b/>
-          <w:bCs/>
-        </w:rPr>
-        <w:t>x</w:t>
-      </w:r>
-      <w:r>
-        <w:t>,</w:t>
-      </w:r>
-      <w:r>
-        <w:rPr>
-          <w:b/>
-          <w:bCs/>
-        </w:rPr>
         <w:t>y</w:t>
       </w:r>
-      <w:proofErr w:type="spellEnd"/>
       <w:r>
         <w:t>).</w:t>
       </w:r>
@@ -1629,53 +1595,33 @@
           <w:numId w:val="5"/>
         </w:numPr>
       </w:pPr>
-      <w:proofErr w:type="spellStart"/>
-      <w:proofErr w:type="gramStart"/>
       <w:r>
         <w:rPr>
           <w:b/>
           <w:bCs/>
         </w:rPr>
-        <w:t>PlaceColour</w:t>
-      </w:r>
-      <w:proofErr w:type="spellEnd"/>
+        <w:t>PlaceColour(col, x, y)</w:t>
+      </w:r>
+      <w:r>
+        <w:t>: The colour at location (</w:t>
+      </w:r>
       <w:r>
         <w:rPr>
           <w:b/>
           <w:bCs/>
         </w:rPr>
-        <w:t>(</w:t>
-      </w:r>
-      <w:proofErr w:type="gramEnd"/>
+        <w:t>x</w:t>
+      </w:r>
+      <w:r>
+        <w:t>,</w:t>
+      </w:r>
       <w:r>
         <w:rPr>
           <w:b/>
           <w:bCs/>
         </w:rPr>
-        <w:t>col, x, y)</w:t>
-      </w:r>
-      <w:r>
-        <w:t>: The colour at location (</w:t>
-      </w:r>
-      <w:proofErr w:type="spellStart"/>
-      <w:r>
-        <w:rPr>
-          <w:b/>
-          <w:bCs/>
-        </w:rPr>
-        <w:t>x</w:t>
-      </w:r>
-      <w:r>
-        <w:t>,</w:t>
-      </w:r>
-      <w:r>
-        <w:rPr>
-          <w:b/>
-          <w:bCs/>
-        </w:rPr>
         <w:t>y</w:t>
       </w:r>
-      <w:proofErr w:type="spellEnd"/>
       <w:r>
         <w:t xml:space="preserve">) is set to </w:t>
       </w:r>
@@ -1739,23 +1685,7 @@
           <w:rFonts w:eastAsiaTheme="minorEastAsia"/>
           <w:bCs/>
         </w:rPr>
-        <w:t xml:space="preserve">Arguments to the </w:t>
-      </w:r>
-      <w:proofErr w:type="spellStart"/>
-      <w:r>
-        <w:rPr>
-          <w:rFonts w:eastAsiaTheme="minorEastAsia"/>
-          <w:bCs/>
-        </w:rPr>
-        <w:t>PieceConfig</w:t>
-      </w:r>
-      <w:proofErr w:type="spellEnd"/>
-      <w:r>
-        <w:rPr>
-          <w:rFonts w:eastAsiaTheme="minorEastAsia"/>
-          <w:bCs/>
-        </w:rPr>
-        <w:t xml:space="preserve"> predicate are Colour and Config objects:</w:t>
+        <w:t>Arguments to the PieceConfig predicate are Colour and Config objects:</w:t>
       </w:r>
       <w:r>
         <w:rPr>
@@ -1790,23 +1720,10 @@
         <w:rPr>
           <w:rFonts w:eastAsiaTheme="minorEastAsia"/>
         </w:rPr>
-        <w:t xml:space="preserve"> config. </w:t>
-      </w:r>
-      <w:proofErr w:type="gramStart"/>
-      <w:r>
-        <w:rPr>
-          <w:rFonts w:eastAsiaTheme="minorEastAsia"/>
-        </w:rPr>
-        <w:t xml:space="preserve">( </w:t>
-      </w:r>
-      <w:proofErr w:type="spellStart"/>
-      <w:r>
-        <w:t>PieceConfig</w:t>
-      </w:r>
-      <w:proofErr w:type="spellEnd"/>
-      <w:proofErr w:type="gramEnd"/>
-      <w:r>
-        <w:t xml:space="preserve">(col, config) </w:t>
+        <w:t xml:space="preserve"> config. ( </w:t>
+      </w:r>
+      <w:r>
+        <w:t xml:space="preserve">PieceConfig(col, config) </w:t>
       </w:r>
       <m:oMath>
         <m:r>
@@ -1872,39 +1789,7 @@
           <w:rFonts w:eastAsiaTheme="minorEastAsia"/>
           <w:bCs/>
         </w:rPr>
-        <w:t xml:space="preserve">Arguments to the </w:t>
-      </w:r>
-      <w:proofErr w:type="spellStart"/>
-      <w:r>
-        <w:rPr>
-          <w:rFonts w:eastAsiaTheme="minorEastAsia"/>
-          <w:bCs/>
-        </w:rPr>
-        <w:t>PlacePiece</w:t>
-      </w:r>
-      <w:proofErr w:type="spellEnd"/>
-      <w:r>
-        <w:rPr>
-          <w:rFonts w:eastAsiaTheme="minorEastAsia"/>
-          <w:bCs/>
-        </w:rPr>
-        <w:t xml:space="preserve"> and </w:t>
-      </w:r>
-      <w:proofErr w:type="spellStart"/>
-      <w:r>
-        <w:rPr>
-          <w:rFonts w:eastAsiaTheme="minorEastAsia"/>
-          <w:bCs/>
-        </w:rPr>
-        <w:t>PlaceColour</w:t>
-      </w:r>
-      <w:proofErr w:type="spellEnd"/>
-      <w:r>
-        <w:rPr>
-          <w:rFonts w:eastAsiaTheme="minorEastAsia"/>
-          <w:bCs/>
-        </w:rPr>
-        <w:t xml:space="preserve"> are similarly defined:</w:t>
+        <w:t>Arguments to the PlacePiece and PlaceColour are similarly defined:</w:t>
       </w:r>
       <w:r>
         <w:rPr>
@@ -1999,23 +1884,10 @@
         <w:rPr>
           <w:rFonts w:eastAsiaTheme="minorEastAsia"/>
         </w:rPr>
-        <w:t xml:space="preserve"> </w:t>
-      </w:r>
-      <w:proofErr w:type="gramStart"/>
-      <w:r>
-        <w:rPr>
-          <w:rFonts w:eastAsiaTheme="minorEastAsia"/>
-        </w:rPr>
-        <w:t xml:space="preserve">( </w:t>
-      </w:r>
-      <w:proofErr w:type="spellStart"/>
-      <w:r>
-        <w:t>PieceConfig</w:t>
-      </w:r>
-      <w:proofErr w:type="spellEnd"/>
-      <w:proofErr w:type="gramEnd"/>
-      <w:r>
-        <w:t xml:space="preserve">(col, config, x, y) </w:t>
+        <w:t xml:space="preserve"> ( </w:t>
+      </w:r>
+      <w:r>
+        <w:t xml:space="preserve">PieceConfig(col, config, x, y) </w:t>
       </w:r>
       <m:oMath>
         <m:r>
@@ -2227,23 +2099,10 @@
         <w:rPr>
           <w:rFonts w:eastAsiaTheme="minorEastAsia"/>
         </w:rPr>
-        <w:t xml:space="preserve"> </w:t>
-      </w:r>
-      <w:proofErr w:type="gramStart"/>
-      <w:r>
-        <w:rPr>
-          <w:rFonts w:eastAsiaTheme="minorEastAsia"/>
-        </w:rPr>
-        <w:t xml:space="preserve">( </w:t>
-      </w:r>
-      <w:proofErr w:type="spellStart"/>
-      <w:r>
-        <w:t>PieceConfig</w:t>
-      </w:r>
-      <w:proofErr w:type="spellEnd"/>
-      <w:proofErr w:type="gramEnd"/>
-      <w:r>
-        <w:t xml:space="preserve">(col, x, y) </w:t>
+        <w:t xml:space="preserve"> ( </w:t>
+      </w:r>
+      <w:r>
+        <w:t xml:space="preserve">PieceConfig(col, x, y) </w:t>
       </w:r>
       <m:oMath>
         <m:r>
@@ -2418,16 +2277,8 @@
         <w:rPr>
           <w:rFonts w:eastAsiaTheme="minorEastAsia"/>
         </w:rPr>
-        <w:t xml:space="preserve">y. </w:t>
-      </w:r>
-      <w:proofErr w:type="gramStart"/>
-      <w:r>
-        <w:rPr>
-          <w:rFonts w:eastAsiaTheme="minorEastAsia"/>
-        </w:rPr>
-        <w:t>( (</w:t>
-      </w:r>
-      <w:proofErr w:type="gramEnd"/>
+        <w:t>y. ( (</w:t>
+      </w:r>
       <w:r>
         <w:rPr>
           <w:rFonts w:eastAsiaTheme="minorEastAsia"/>
@@ -2567,21 +2418,7 @@
         <w:rPr>
           <w:rFonts w:eastAsiaTheme="minorEastAsia"/>
         </w:rPr>
-        <w:t>(</w:t>
-      </w:r>
-      <w:proofErr w:type="gramStart"/>
-      <w:r>
-        <w:rPr>
-          <w:rFonts w:eastAsiaTheme="minorEastAsia"/>
-        </w:rPr>
-        <w:t>PlaceColour(</w:t>
-      </w:r>
-      <w:proofErr w:type="gramEnd"/>
-      <w:r>
-        <w:rPr>
-          <w:rFonts w:eastAsiaTheme="minorEastAsia"/>
-        </w:rPr>
-        <w:t xml:space="preserve">col1, x, y) </w:t>
+        <w:t xml:space="preserve">(PlaceColour(col1, x, y) </w:t>
       </w:r>
       <m:oMath>
         <m:r>
@@ -2601,7 +2438,6 @@
         </w:rPr>
         <w:t xml:space="preserve"> </w:t>
       </w:r>
-      <w:proofErr w:type="spellStart"/>
       <w:r>
         <w:rPr>
           <w:rFonts w:eastAsiaTheme="minorEastAsia"/>
@@ -2614,29 +2450,22 @@
           <w:rFonts w:eastAsiaTheme="minorEastAsia"/>
           <w:bCs/>
         </w:rPr>
-        <w:t>Colour</w:t>
-      </w:r>
-      <w:proofErr w:type="spellEnd"/>
-      <w:r>
-        <w:rPr>
-          <w:rFonts w:eastAsiaTheme="minorEastAsia"/>
-          <w:bCs/>
-        </w:rPr>
-        <w:t>(col2, x, y))))</w:t>
-      </w:r>
-    </w:p>
-    <w:p>
-      <w:pPr>
-        <w:rPr>
-          <w:rFonts w:eastAsiaTheme="minorEastAsia"/>
-          <w:bCs/>
-        </w:rPr>
-      </w:pPr>
-      <w:r>
-        <w:rPr>
-          <w:rFonts w:eastAsiaTheme="minorEastAsia"/>
-          <w:bCs/>
-        </w:rPr>
+        <w:t>Colour(col2, x, y))))</w:t>
+      </w:r>
+    </w:p>
+    <w:p>
+      <w:pPr>
+        <w:rPr>
+          <w:rFonts w:eastAsiaTheme="minorEastAsia"/>
+          <w:bCs/>
+        </w:rPr>
+      </w:pPr>
+      <w:r>
+        <w:rPr>
+          <w:rFonts w:eastAsiaTheme="minorEastAsia"/>
+          <w:bCs/>
+        </w:rPr>
+        <w:lastRenderedPageBreak/>
         <w:t>Interpretation:</w:t>
       </w:r>
       <w:r>
@@ -2645,23 +2474,7 @@
           <w:bCs/>
         </w:rPr>
         <w:br/>
-        <w:t xml:space="preserve">For all pairs of objects, if they are coordinates, then for every pair of colours, either they are the same or the </w:t>
-      </w:r>
-      <w:proofErr w:type="spellStart"/>
-      <w:r>
-        <w:rPr>
-          <w:rFonts w:eastAsiaTheme="minorEastAsia"/>
-          <w:bCs/>
-        </w:rPr>
-        <w:t>PlaceColour</w:t>
-      </w:r>
-      <w:proofErr w:type="spellEnd"/>
-      <w:r>
-        <w:rPr>
-          <w:rFonts w:eastAsiaTheme="minorEastAsia"/>
-          <w:bCs/>
-        </w:rPr>
-        <w:t xml:space="preserve"> </w:t>
+        <w:t xml:space="preserve">For all pairs of objects, if they are coordinates, then for every pair of colours, either they are the same or the PlaceColour </w:t>
       </w:r>
       <w:r>
         <w:rPr>
@@ -2729,16 +2542,8 @@
         <w:rPr>
           <w:rFonts w:eastAsiaTheme="minorEastAsia"/>
         </w:rPr>
-        <w:t xml:space="preserve">y. </w:t>
-      </w:r>
-      <w:proofErr w:type="gramStart"/>
-      <w:r>
-        <w:rPr>
-          <w:rFonts w:eastAsiaTheme="minorEastAsia"/>
-        </w:rPr>
-        <w:t>( (</w:t>
-      </w:r>
-      <w:proofErr w:type="gramEnd"/>
+        <w:t>y. ( (</w:t>
+      </w:r>
       <w:r>
         <w:rPr>
           <w:rFonts w:eastAsiaTheme="minorEastAsia"/>
@@ -2844,21 +2649,7 @@
         <w:rPr>
           <w:rFonts w:eastAsiaTheme="minorEastAsia"/>
         </w:rPr>
-        <w:t>col2. ((col</w:t>
-      </w:r>
-      <w:proofErr w:type="gramStart"/>
-      <w:r>
-        <w:rPr>
-          <w:rFonts w:eastAsiaTheme="minorEastAsia"/>
-        </w:rPr>
-        <w:t>1 !</w:t>
-      </w:r>
-      <w:proofErr w:type="gramEnd"/>
-      <w:r>
-        <w:rPr>
-          <w:rFonts w:eastAsiaTheme="minorEastAsia"/>
-        </w:rPr>
-        <w:t xml:space="preserve">= col2) </w:t>
+        <w:t xml:space="preserve">col2. ((col1 != col2) </w:t>
       </w:r>
       <m:oMath>
         <m:r>
@@ -2909,7 +2700,6 @@
         </w:rPr>
         <w:t xml:space="preserve"> </w:t>
       </w:r>
-      <w:proofErr w:type="spellStart"/>
       <w:r>
         <w:rPr>
           <w:rFonts w:eastAsiaTheme="minorEastAsia"/>
@@ -2922,26 +2712,17 @@
           <w:rFonts w:eastAsiaTheme="minorEastAsia"/>
           <w:bCs/>
         </w:rPr>
-        <w:t>Colour</w:t>
-      </w:r>
-      <w:proofErr w:type="spellEnd"/>
-      <w:r>
-        <w:rPr>
-          <w:rFonts w:eastAsiaTheme="minorEastAsia"/>
-          <w:bCs/>
-        </w:rPr>
-        <w:t>(col2, x, y)))))</w:t>
-      </w:r>
-    </w:p>
-    <w:p>
-      <w:pPr>
-        <w:rPr>
-          <w:rFonts w:eastAsiaTheme="minorEastAsia"/>
-          <w:bCs/>
-        </w:rPr>
-      </w:pPr>
-      <w:r>
-        <w:lastRenderedPageBreak/>
+        <w:t>Colour(col2, x, y)))))</w:t>
+      </w:r>
+    </w:p>
+    <w:p>
+      <w:pPr>
+        <w:rPr>
+          <w:rFonts w:eastAsiaTheme="minorEastAsia"/>
+          <w:bCs/>
+        </w:rPr>
+      </w:pPr>
+      <w:r>
         <w:t>Variant 3:</w:t>
       </w:r>
       <w:r>
@@ -3073,21 +2854,7 @@
         <w:rPr>
           <w:rFonts w:eastAsiaTheme="minorEastAsia"/>
         </w:rPr>
-        <w:t>(</w:t>
-      </w:r>
-      <w:proofErr w:type="gramStart"/>
-      <w:r>
-        <w:rPr>
-          <w:rFonts w:eastAsiaTheme="minorEastAsia"/>
-        </w:rPr>
-        <w:t>PlaceColour(</w:t>
-      </w:r>
-      <w:proofErr w:type="gramEnd"/>
-      <w:r>
-        <w:rPr>
-          <w:rFonts w:eastAsiaTheme="minorEastAsia"/>
-        </w:rPr>
-        <w:t xml:space="preserve">col1, x, y) </w:t>
+        <w:t xml:space="preserve">(PlaceColour(col1, x, y) </w:t>
       </w:r>
       <m:oMath>
         <m:r>
@@ -3107,7 +2874,6 @@
         </w:rPr>
         <w:t xml:space="preserve"> </w:t>
       </w:r>
-      <w:proofErr w:type="spellStart"/>
       <w:r>
         <w:rPr>
           <w:rFonts w:eastAsiaTheme="minorEastAsia"/>
@@ -3120,46 +2886,22 @@
           <w:rFonts w:eastAsiaTheme="minorEastAsia"/>
           <w:bCs/>
         </w:rPr>
-        <w:t>Colour</w:t>
-      </w:r>
-      <w:proofErr w:type="spellEnd"/>
-      <w:r>
-        <w:rPr>
-          <w:rFonts w:eastAsiaTheme="minorEastAsia"/>
-          <w:bCs/>
-        </w:rPr>
-        <w:t>(col2, x, y)))</w:t>
-      </w:r>
-    </w:p>
-    <w:p>
-      <w:pPr>
-        <w:rPr>
-          <w:rFonts w:eastAsiaTheme="minorEastAsia"/>
-          <w:bCs/>
-        </w:rPr>
-      </w:pPr>
-      <w:r>
-        <w:rPr>
-          <w:rFonts w:eastAsiaTheme="minorEastAsia"/>
-          <w:bCs/>
-        </w:rPr>
-        <w:t xml:space="preserve">There is no need to include the types of the objects x, y, col1, col2, because of the constraint above that defines the types for </w:t>
-      </w:r>
-      <w:proofErr w:type="spellStart"/>
-      <w:r>
-        <w:rPr>
-          <w:rFonts w:eastAsiaTheme="minorEastAsia"/>
-          <w:bCs/>
-        </w:rPr>
-        <w:t>PlaceColour</w:t>
-      </w:r>
-      <w:proofErr w:type="spellEnd"/>
-      <w:r>
-        <w:rPr>
-          <w:rFonts w:eastAsiaTheme="minorEastAsia"/>
-          <w:bCs/>
-        </w:rPr>
-        <w:t>.</w:t>
+        <w:t>Colour(col2, x, y)))</w:t>
+      </w:r>
+    </w:p>
+    <w:p>
+      <w:pPr>
+        <w:rPr>
+          <w:rFonts w:eastAsiaTheme="minorEastAsia"/>
+          <w:bCs/>
+        </w:rPr>
+      </w:pPr>
+      <w:r>
+        <w:rPr>
+          <w:rFonts w:eastAsiaTheme="minorEastAsia"/>
+          <w:bCs/>
+        </w:rPr>
+        <w:t>There is no need to include the types of the objects x, y, col1, col2, because of the constraint above that defines the types for PlaceColour.</w:t>
       </w:r>
     </w:p>
     <w:p>
@@ -3317,15 +3059,7 @@
                                 <w:spacing w:after="0" w:line="240" w:lineRule="auto"/>
                               </w:pPr>
                               <w:r>
-                                <w:t xml:space="preserve">CISC/CMPE 204: </w:t>
-                              </w:r>
-                              <w:proofErr w:type="spellStart"/>
-                              <w:r>
-                                <w:t>Kanoodle</w:t>
-                              </w:r>
-                              <w:proofErr w:type="spellEnd"/>
-                              <w:r>
-                                <w:t xml:space="preserve"> 4 Life!!                                                                                              1234</w:t>
+                                <w:t>CISC/CMPE 204: Kanoodle 4 Life!!                                                                                              1234</w:t>
                               </w:r>
                             </w:p>
                           </w:sdtContent>
@@ -3972,6 +3706,119 @@
     </w:lvl>
   </w:abstractNum>
   <w:abstractNum w:abstractNumId="4" w15:restartNumberingAfterBreak="0">
+    <w:nsid w:val="322D1776"/>
+    <w:multiLevelType w:val="hybridMultilevel"/>
+    <w:tmpl w:val="23EA2FF6"/>
+    <w:lvl w:ilvl="0" w:tplc="237254F8">
+      <w:start w:val="1"/>
+      <w:numFmt w:val="bullet"/>
+      <w:lvlText w:val="-"/>
+      <w:lvlJc w:val="left"/>
+      <w:pPr>
+        <w:ind w:left="720" w:hanging="360"/>
+      </w:pPr>
+      <w:rPr>
+        <w:rFonts w:ascii="Calibri" w:eastAsiaTheme="minorHAnsi" w:hAnsi="Calibri" w:cs="Calibri" w:hint="default"/>
+      </w:rPr>
+    </w:lvl>
+    <w:lvl w:ilvl="1" w:tplc="10090003" w:tentative="1">
+      <w:start w:val="1"/>
+      <w:numFmt w:val="bullet"/>
+      <w:lvlText w:val="o"/>
+      <w:lvlJc w:val="left"/>
+      <w:pPr>
+        <w:ind w:left="1440" w:hanging="360"/>
+      </w:pPr>
+      <w:rPr>
+        <w:rFonts w:ascii="Courier New" w:hAnsi="Courier New" w:cs="Courier New" w:hint="default"/>
+      </w:rPr>
+    </w:lvl>
+    <w:lvl w:ilvl="2" w:tplc="10090005" w:tentative="1">
+      <w:start w:val="1"/>
+      <w:numFmt w:val="bullet"/>
+      <w:lvlText w:val=""/>
+      <w:lvlJc w:val="left"/>
+      <w:pPr>
+        <w:ind w:left="2160" w:hanging="360"/>
+      </w:pPr>
+      <w:rPr>
+        <w:rFonts w:ascii="Wingdings" w:hAnsi="Wingdings" w:hint="default"/>
+      </w:rPr>
+    </w:lvl>
+    <w:lvl w:ilvl="3" w:tplc="10090001" w:tentative="1">
+      <w:start w:val="1"/>
+      <w:numFmt w:val="bullet"/>
+      <w:lvlText w:val=""/>
+      <w:lvlJc w:val="left"/>
+      <w:pPr>
+        <w:ind w:left="2880" w:hanging="360"/>
+      </w:pPr>
+      <w:rPr>
+        <w:rFonts w:ascii="Symbol" w:hAnsi="Symbol" w:hint="default"/>
+      </w:rPr>
+    </w:lvl>
+    <w:lvl w:ilvl="4" w:tplc="10090003" w:tentative="1">
+      <w:start w:val="1"/>
+      <w:numFmt w:val="bullet"/>
+      <w:lvlText w:val="o"/>
+      <w:lvlJc w:val="left"/>
+      <w:pPr>
+        <w:ind w:left="3600" w:hanging="360"/>
+      </w:pPr>
+      <w:rPr>
+        <w:rFonts w:ascii="Courier New" w:hAnsi="Courier New" w:cs="Courier New" w:hint="default"/>
+      </w:rPr>
+    </w:lvl>
+    <w:lvl w:ilvl="5" w:tplc="10090005" w:tentative="1">
+      <w:start w:val="1"/>
+      <w:numFmt w:val="bullet"/>
+      <w:lvlText w:val=""/>
+      <w:lvlJc w:val="left"/>
+      <w:pPr>
+        <w:ind w:left="4320" w:hanging="360"/>
+      </w:pPr>
+      <w:rPr>
+        <w:rFonts w:ascii="Wingdings" w:hAnsi="Wingdings" w:hint="default"/>
+      </w:rPr>
+    </w:lvl>
+    <w:lvl w:ilvl="6" w:tplc="10090001" w:tentative="1">
+      <w:start w:val="1"/>
+      <w:numFmt w:val="bullet"/>
+      <w:lvlText w:val=""/>
+      <w:lvlJc w:val="left"/>
+      <w:pPr>
+        <w:ind w:left="5040" w:hanging="360"/>
+      </w:pPr>
+      <w:rPr>
+        <w:rFonts w:ascii="Symbol" w:hAnsi="Symbol" w:hint="default"/>
+      </w:rPr>
+    </w:lvl>
+    <w:lvl w:ilvl="7" w:tplc="10090003" w:tentative="1">
+      <w:start w:val="1"/>
+      <w:numFmt w:val="bullet"/>
+      <w:lvlText w:val="o"/>
+      <w:lvlJc w:val="left"/>
+      <w:pPr>
+        <w:ind w:left="5760" w:hanging="360"/>
+      </w:pPr>
+      <w:rPr>
+        <w:rFonts w:ascii="Courier New" w:hAnsi="Courier New" w:cs="Courier New" w:hint="default"/>
+      </w:rPr>
+    </w:lvl>
+    <w:lvl w:ilvl="8" w:tplc="10090005" w:tentative="1">
+      <w:start w:val="1"/>
+      <w:numFmt w:val="bullet"/>
+      <w:lvlText w:val=""/>
+      <w:lvlJc w:val="left"/>
+      <w:pPr>
+        <w:ind w:left="6480" w:hanging="360"/>
+      </w:pPr>
+      <w:rPr>
+        <w:rFonts w:ascii="Wingdings" w:hAnsi="Wingdings" w:hint="default"/>
+      </w:rPr>
+    </w:lvl>
+  </w:abstractNum>
+  <w:abstractNum w:abstractNumId="5" w15:restartNumberingAfterBreak="0">
     <w:nsid w:val="40943CD0"/>
     <w:multiLevelType w:val="hybridMultilevel"/>
     <w:tmpl w:val="64847F5A"/>
@@ -4084,7 +3931,7 @@
       </w:rPr>
     </w:lvl>
   </w:abstractNum>
-  <w:abstractNum w:abstractNumId="5" w15:restartNumberingAfterBreak="0">
+  <w:abstractNum w:abstractNumId="6" w15:restartNumberingAfterBreak="0">
     <w:nsid w:val="4C1F0C55"/>
     <w:multiLevelType w:val="hybridMultilevel"/>
     <w:tmpl w:val="85AA599C"/>
@@ -4197,7 +4044,7 @@
       </w:rPr>
     </w:lvl>
   </w:abstractNum>
-  <w:abstractNum w:abstractNumId="6" w15:restartNumberingAfterBreak="0">
+  <w:abstractNum w:abstractNumId="7" w15:restartNumberingAfterBreak="0">
     <w:nsid w:val="4E205572"/>
     <w:multiLevelType w:val="hybridMultilevel"/>
     <w:tmpl w:val="9E5EE602"/>
@@ -4310,7 +4157,7 @@
       </w:rPr>
     </w:lvl>
   </w:abstractNum>
-  <w:abstractNum w:abstractNumId="7" w15:restartNumberingAfterBreak="0">
+  <w:abstractNum w:abstractNumId="8" w15:restartNumberingAfterBreak="0">
     <w:nsid w:val="4F9F4C8C"/>
     <w:multiLevelType w:val="hybridMultilevel"/>
     <w:tmpl w:val="BE0A20F6"/>
@@ -4423,7 +4270,7 @@
       </w:rPr>
     </w:lvl>
   </w:abstractNum>
-  <w:abstractNum w:abstractNumId="8" w15:restartNumberingAfterBreak="0">
+  <w:abstractNum w:abstractNumId="9" w15:restartNumberingAfterBreak="0">
     <w:nsid w:val="5B8A05F9"/>
     <w:multiLevelType w:val="hybridMultilevel"/>
     <w:tmpl w:val="33EA149A"/>
@@ -4535,7 +4382,7 @@
       </w:rPr>
     </w:lvl>
   </w:abstractNum>
-  <w:abstractNum w:abstractNumId="9" w15:restartNumberingAfterBreak="0">
+  <w:abstractNum w:abstractNumId="10" w15:restartNumberingAfterBreak="0">
     <w:nsid w:val="5CCF4981"/>
     <w:multiLevelType w:val="hybridMultilevel"/>
     <w:tmpl w:val="F9F6FB4C"/>
@@ -4551,7 +4398,7 @@
         <w:rFonts w:ascii="Calibri" w:eastAsiaTheme="minorHAnsi" w:hAnsi="Calibri" w:cs="Calibri" w:hint="default"/>
       </w:rPr>
     </w:lvl>
-    <w:lvl w:ilvl="1" w:tplc="10090003" w:tentative="1">
+    <w:lvl w:ilvl="1" w:tplc="10090003">
       <w:start w:val="1"/>
       <w:numFmt w:val="bullet"/>
       <w:lvlText w:val="o"/>
@@ -4648,7 +4495,7 @@
       </w:rPr>
     </w:lvl>
   </w:abstractNum>
-  <w:abstractNum w:abstractNumId="10" w15:restartNumberingAfterBreak="0">
+  <w:abstractNum w:abstractNumId="11" w15:restartNumberingAfterBreak="0">
     <w:nsid w:val="613D2863"/>
     <w:multiLevelType w:val="hybridMultilevel"/>
     <w:tmpl w:val="8DE64F6A"/>
@@ -4663,7 +4510,7 @@
         <w:rFonts w:ascii="Calibri" w:eastAsiaTheme="minorHAnsi" w:hAnsi="Calibri" w:cs="Calibri" w:hint="default"/>
       </w:rPr>
     </w:lvl>
-    <w:lvl w:ilvl="1" w:tplc="10090003" w:tentative="1">
+    <w:lvl w:ilvl="1" w:tplc="10090003">
       <w:start w:val="1"/>
       <w:numFmt w:val="bullet"/>
       <w:lvlText w:val="o"/>
@@ -4760,7 +4607,7 @@
       </w:rPr>
     </w:lvl>
   </w:abstractNum>
-  <w:abstractNum w:abstractNumId="11" w15:restartNumberingAfterBreak="0">
+  <w:abstractNum w:abstractNumId="12" w15:restartNumberingAfterBreak="0">
     <w:nsid w:val="62D41B87"/>
     <w:multiLevelType w:val="hybridMultilevel"/>
     <w:tmpl w:val="31CE1494"/>
@@ -4872,7 +4719,7 @@
       </w:rPr>
     </w:lvl>
   </w:abstractNum>
-  <w:abstractNum w:abstractNumId="12" w15:restartNumberingAfterBreak="0">
+  <w:abstractNum w:abstractNumId="13" w15:restartNumberingAfterBreak="0">
     <w:nsid w:val="74715964"/>
     <w:multiLevelType w:val="hybridMultilevel"/>
     <w:tmpl w:val="2ED2A378"/>
@@ -4986,42 +4833,45 @@
     </w:lvl>
   </w:abstractNum>
   <w:num w:numId="1">
-    <w:abstractNumId w:val="8"/>
+    <w:abstractNumId w:val="9"/>
   </w:num>
   <w:num w:numId="2">
-    <w:abstractNumId w:val="11"/>
+    <w:abstractNumId w:val="12"/>
   </w:num>
   <w:num w:numId="3">
     <w:abstractNumId w:val="0"/>
   </w:num>
   <w:num w:numId="4">
-    <w:abstractNumId w:val="9"/>
+    <w:abstractNumId w:val="10"/>
   </w:num>
   <w:num w:numId="5">
-    <w:abstractNumId w:val="10"/>
+    <w:abstractNumId w:val="11"/>
   </w:num>
   <w:num w:numId="6">
-    <w:abstractNumId w:val="12"/>
+    <w:abstractNumId w:val="13"/>
   </w:num>
   <w:num w:numId="7">
     <w:abstractNumId w:val="1"/>
   </w:num>
   <w:num w:numId="8">
-    <w:abstractNumId w:val="5"/>
+    <w:abstractNumId w:val="6"/>
   </w:num>
   <w:num w:numId="9">
     <w:abstractNumId w:val="3"/>
   </w:num>
   <w:num w:numId="10">
-    <w:abstractNumId w:val="6"/>
+    <w:abstractNumId w:val="7"/>
   </w:num>
   <w:num w:numId="11">
     <w:abstractNumId w:val="2"/>
   </w:num>
   <w:num w:numId="12">
-    <w:abstractNumId w:val="7"/>
+    <w:abstractNumId w:val="8"/>
   </w:num>
   <w:num w:numId="13">
+    <w:abstractNumId w:val="5"/>
+  </w:num>
+  <w:num w:numId="14">
     <w:abstractNumId w:val="4"/>
   </w:num>
 </w:numbering>

</xml_diff>